<commit_message>
hw 3 qraphs done
</commit_message>
<xml_diff>
--- a/hw3/321 f20 hw3(1).docx
+++ b/hw3/321 f20 hw3(1).docx
@@ -118,7 +118,27 @@
           <w:sz w:val="24"/>
           <w:szCs w:val="24"/>
         </w:rPr>
-        <w:t>Print Name __________________________________________________</w:t>
+        <w:t>Print Name _____</w:t>
+      </w:r>
+      <w:r>
+        <w:rPr>
+          <w:b/>
+          <w:snapToGrid w:val="0"/>
+          <w:color w:val="000000"/>
+          <w:sz w:val="24"/>
+          <w:szCs w:val="24"/>
+        </w:rPr>
+        <w:t>Monica Klosin</w:t>
+      </w:r>
+      <w:r>
+        <w:rPr>
+          <w:b/>
+          <w:snapToGrid w:val="0"/>
+          <w:color w:val="000000"/>
+          <w:sz w:val="24"/>
+          <w:szCs w:val="24"/>
+        </w:rPr>
+        <w:t>_______________</w:t>
       </w:r>
     </w:p>
     <w:p>
@@ -590,8 +610,6 @@
           <w:szCs w:val="24"/>
         </w:rPr>
       </w:pPr>
-      <w:bookmarkStart w:id="0" w:name="_GoBack"/>
-      <w:bookmarkEnd w:id="0"/>
     </w:p>
     <w:p>
       <w:pPr>
@@ -1276,25 +1294,59 @@
     </w:p>
     <w:p>
       <w:pPr>
-        <w:pStyle w:val="ListParagraph"/>
-        <w:contextualSpacing w:val="0"/>
-        <w:rPr>
-          <w:b/>
-          <w:sz w:val="24"/>
-          <w:szCs w:val="24"/>
-        </w:rPr>
-      </w:pPr>
-    </w:p>
-    <w:p>
-      <w:pPr>
-        <w:pStyle w:val="ListParagraph"/>
-        <w:contextualSpacing w:val="0"/>
-        <w:rPr>
-          <w:b/>
-          <w:sz w:val="24"/>
-          <w:szCs w:val="24"/>
-        </w:rPr>
-      </w:pPr>
+        <w:rPr>
+          <w:sz w:val="24"/>
+          <w:szCs w:val="24"/>
+        </w:rPr>
+      </w:pPr>
+      <w:r>
+        <w:rPr>
+          <w:noProof/>
+          <w:sz w:val="24"/>
+          <w:szCs w:val="24"/>
+        </w:rPr>
+        <w:drawing>
+          <wp:inline distT="0" distB="0" distL="0" distR="0" wp14:anchorId="1B6F1FEB" wp14:editId="0E630CF9">
+            <wp:extent cx="5012422" cy="2960328"/>
+            <wp:effectExtent l="0" t="0" r="4445" b="0"/>
+            <wp:docPr id="2" name="Picture 2"/>
+            <wp:cNvGraphicFramePr>
+              <a:graphicFrameLocks xmlns:a="http://schemas.openxmlformats.org/drawingml/2006/main" noChangeAspect="1"/>
+            </wp:cNvGraphicFramePr>
+            <a:graphic xmlns:a="http://schemas.openxmlformats.org/drawingml/2006/main">
+              <a:graphicData uri="http://schemas.openxmlformats.org/drawingml/2006/picture">
+                <pic:pic xmlns:pic="http://schemas.openxmlformats.org/drawingml/2006/picture">
+                  <pic:nvPicPr>
+                    <pic:cNvPr id="2" name="Screen Shot 2020-10-31 at 12.06.02 PM.png"/>
+                    <pic:cNvPicPr/>
+                  </pic:nvPicPr>
+                  <pic:blipFill>
+                    <a:blip r:embed="rId7" cstate="print">
+                      <a:extLst>
+                        <a:ext uri="{28A0092B-C50C-407E-A947-70E740481C1C}">
+                          <a14:useLocalDpi xmlns:a14="http://schemas.microsoft.com/office/drawing/2010/main" val="0"/>
+                        </a:ext>
+                      </a:extLst>
+                    </a:blip>
+                    <a:stretch>
+                      <a:fillRect/>
+                    </a:stretch>
+                  </pic:blipFill>
+                  <pic:spPr>
+                    <a:xfrm>
+                      <a:off x="0" y="0"/>
+                      <a:ext cx="5014148" cy="2961347"/>
+                    </a:xfrm>
+                    <a:prstGeom prst="rect">
+                      <a:avLst/>
+                    </a:prstGeom>
+                  </pic:spPr>
+                </pic:pic>
+              </a:graphicData>
+            </a:graphic>
+          </wp:inline>
+        </w:drawing>
+      </w:r>
     </w:p>
     <w:p>
       <w:pPr>
@@ -1382,17 +1434,54 @@
           <w:szCs w:val="24"/>
         </w:rPr>
       </w:pPr>
-    </w:p>
-    <w:p>
-      <w:pPr>
-        <w:pStyle w:val="ListParagraph"/>
-        <w:contextualSpacing w:val="0"/>
-        <w:rPr>
-          <w:b/>
-          <w:sz w:val="24"/>
-          <w:szCs w:val="24"/>
-        </w:rPr>
-      </w:pPr>
+      <w:r>
+        <w:rPr>
+          <w:noProof/>
+          <w:sz w:val="24"/>
+          <w:szCs w:val="24"/>
+        </w:rPr>
+        <w:drawing>
+          <wp:inline distT="0" distB="0" distL="0" distR="0" wp14:anchorId="7928C737" wp14:editId="549E8983">
+            <wp:extent cx="3724712" cy="2199809"/>
+            <wp:effectExtent l="0" t="0" r="0" b="0"/>
+            <wp:docPr id="3" name="Picture 3"/>
+            <wp:cNvGraphicFramePr>
+              <a:graphicFrameLocks xmlns:a="http://schemas.openxmlformats.org/drawingml/2006/main" noChangeAspect="1"/>
+            </wp:cNvGraphicFramePr>
+            <a:graphic xmlns:a="http://schemas.openxmlformats.org/drawingml/2006/main">
+              <a:graphicData uri="http://schemas.openxmlformats.org/drawingml/2006/picture">
+                <pic:pic xmlns:pic="http://schemas.openxmlformats.org/drawingml/2006/picture">
+                  <pic:nvPicPr>
+                    <pic:cNvPr id="3" name="Screen Shot 2020-10-31 at 12.07.28 PM.png"/>
+                    <pic:cNvPicPr/>
+                  </pic:nvPicPr>
+                  <pic:blipFill>
+                    <a:blip r:embed="rId8" cstate="print">
+                      <a:extLst>
+                        <a:ext uri="{28A0092B-C50C-407E-A947-70E740481C1C}">
+                          <a14:useLocalDpi xmlns:a14="http://schemas.microsoft.com/office/drawing/2010/main" val="0"/>
+                        </a:ext>
+                      </a:extLst>
+                    </a:blip>
+                    <a:stretch>
+                      <a:fillRect/>
+                    </a:stretch>
+                  </pic:blipFill>
+                  <pic:spPr>
+                    <a:xfrm>
+                      <a:off x="0" y="0"/>
+                      <a:ext cx="3726972" cy="2201144"/>
+                    </a:xfrm>
+                    <a:prstGeom prst="rect">
+                      <a:avLst/>
+                    </a:prstGeom>
+                  </pic:spPr>
+                </pic:pic>
+              </a:graphicData>
+            </a:graphic>
+          </wp:inline>
+        </w:drawing>
+      </w:r>
     </w:p>
     <w:p>
       <w:pPr>
@@ -1451,12 +1540,22 @@
     </w:p>
     <w:p>
       <w:pPr>
+        <w:pStyle w:val="ListParagraph"/>
         <w:ind w:left="1080"/>
         <w:rPr>
-          <w:sz w:val="24"/>
-          <w:szCs w:val="24"/>
-        </w:rPr>
-      </w:pPr>
+          <w:color w:val="4F81BD" w:themeColor="accent1"/>
+          <w:sz w:val="24"/>
+          <w:szCs w:val="24"/>
+        </w:rPr>
+      </w:pPr>
+      <w:r>
+        <w:rPr>
+          <w:color w:val="4F81BD" w:themeColor="accent1"/>
+          <w:sz w:val="24"/>
+          <w:szCs w:val="24"/>
+        </w:rPr>
+        <w:t>The histogram is bell shaped skewed right with a peak near slightly less than $20000. There are no obvious outliers.</w:t>
+      </w:r>
     </w:p>
     <w:p>
       <w:pPr>
@@ -1469,6 +1568,15 @@
     </w:p>
     <w:p>
       <w:pPr>
+        <w:ind w:left="1080"/>
+        <w:rPr>
+          <w:sz w:val="24"/>
+          <w:szCs w:val="24"/>
+        </w:rPr>
+      </w:pPr>
+    </w:p>
+    <w:p>
+      <w:pPr>
         <w:rPr>
           <w:b/>
           <w:sz w:val="24"/>
@@ -1481,6 +1589,7 @@
           <w:sz w:val="24"/>
           <w:szCs w:val="24"/>
         </w:rPr>
+        <w:lastRenderedPageBreak/>
         <w:t xml:space="preserve">Your answer to Question </w:t>
       </w:r>
       <w:r>
@@ -1591,6 +1700,54 @@
           <w:szCs w:val="24"/>
         </w:rPr>
       </w:pPr>
+      <w:r>
+        <w:rPr>
+          <w:noProof/>
+          <w:sz w:val="24"/>
+          <w:szCs w:val="24"/>
+        </w:rPr>
+        <w:drawing>
+          <wp:inline distT="0" distB="0" distL="0" distR="0" wp14:anchorId="464F8D56" wp14:editId="4D852158">
+            <wp:extent cx="4124929" cy="2348918"/>
+            <wp:effectExtent l="0" t="0" r="3175" b="635"/>
+            <wp:docPr id="4" name="Picture 4"/>
+            <wp:cNvGraphicFramePr>
+              <a:graphicFrameLocks xmlns:a="http://schemas.openxmlformats.org/drawingml/2006/main" noChangeAspect="1"/>
+            </wp:cNvGraphicFramePr>
+            <a:graphic xmlns:a="http://schemas.openxmlformats.org/drawingml/2006/main">
+              <a:graphicData uri="http://schemas.openxmlformats.org/drawingml/2006/picture">
+                <pic:pic xmlns:pic="http://schemas.openxmlformats.org/drawingml/2006/picture">
+                  <pic:nvPicPr>
+                    <pic:cNvPr id="4" name="Screen Shot 2020-10-31 at 12.09.54 PM.png"/>
+                    <pic:cNvPicPr/>
+                  </pic:nvPicPr>
+                  <pic:blipFill>
+                    <a:blip r:embed="rId9" cstate="print">
+                      <a:extLst>
+                        <a:ext uri="{28A0092B-C50C-407E-A947-70E740481C1C}">
+                          <a14:useLocalDpi xmlns:a14="http://schemas.microsoft.com/office/drawing/2010/main" val="0"/>
+                        </a:ext>
+                      </a:extLst>
+                    </a:blip>
+                    <a:stretch>
+                      <a:fillRect/>
+                    </a:stretch>
+                  </pic:blipFill>
+                  <pic:spPr>
+                    <a:xfrm>
+                      <a:off x="0" y="0"/>
+                      <a:ext cx="4128217" cy="2350791"/>
+                    </a:xfrm>
+                    <a:prstGeom prst="rect">
+                      <a:avLst/>
+                    </a:prstGeom>
+                  </pic:spPr>
+                </pic:pic>
+              </a:graphicData>
+            </a:graphic>
+          </wp:inline>
+        </w:drawing>
+      </w:r>
     </w:p>
     <w:p>
       <w:pPr>
@@ -1632,6 +1789,49 @@
     </w:p>
     <w:p>
       <w:pPr>
+        <w:pStyle w:val="ListParagraph"/>
+        <w:ind w:left="1080"/>
+        <w:rPr>
+          <w:color w:val="4F81BD" w:themeColor="accent1"/>
+          <w:sz w:val="24"/>
+          <w:szCs w:val="24"/>
+        </w:rPr>
+      </w:pPr>
+      <w:r>
+        <w:rPr>
+          <w:color w:val="4F81BD" w:themeColor="accent1"/>
+          <w:sz w:val="24"/>
+          <w:szCs w:val="24"/>
+        </w:rPr>
+        <w:t xml:space="preserve">The histogram is bell shaped slightly skewed right. </w:t>
+      </w:r>
+      <w:r>
+        <w:rPr>
+          <w:color w:val="4F81BD" w:themeColor="accent1"/>
+          <w:sz w:val="24"/>
+          <w:szCs w:val="24"/>
+        </w:rPr>
+        <w:t xml:space="preserve">Peak around </w:t>
+      </w:r>
+      <w:r>
+        <w:rPr>
+          <w:color w:val="4F81BD" w:themeColor="accent1"/>
+          <w:sz w:val="24"/>
+          <w:szCs w:val="24"/>
+        </w:rPr>
+        <w:t>9.7, and a slightly smaller peak around 10.3</w:t>
+      </w:r>
+      <w:r>
+        <w:rPr>
+          <w:color w:val="4F81BD" w:themeColor="accent1"/>
+          <w:sz w:val="24"/>
+          <w:szCs w:val="24"/>
+        </w:rPr>
+        <w:t>.</w:t>
+      </w:r>
+    </w:p>
+    <w:p>
+      <w:pPr>
         <w:rPr>
           <w:sz w:val="24"/>
           <w:szCs w:val="24"/>
@@ -1755,8 +1955,186 @@
           <w:sz w:val="24"/>
           <w:szCs w:val="24"/>
         </w:rPr>
-        <w:t>Model 1.  Be sure to indicate that the response is logY.</w:t>
-      </w:r>
+        <w:t xml:space="preserve">Model 1.  Be sure to indicate that the response is </w:t>
+      </w:r>
+      <w:proofErr w:type="spellStart"/>
+      <w:r>
+        <w:rPr>
+          <w:sz w:val="24"/>
+          <w:szCs w:val="24"/>
+        </w:rPr>
+        <w:t>logY</w:t>
+      </w:r>
+      <w:proofErr w:type="spellEnd"/>
+      <w:r>
+        <w:rPr>
+          <w:sz w:val="24"/>
+          <w:szCs w:val="24"/>
+        </w:rPr>
+        <w:t>.</w:t>
+      </w:r>
+    </w:p>
+    <w:p>
+      <w:pPr>
+        <w:rPr>
+          <w:sz w:val="24"/>
+          <w:szCs w:val="24"/>
+        </w:rPr>
+      </w:pPr>
+    </w:p>
+    <w:p>
+      <w:pPr>
+        <w:rPr>
+          <w:color w:val="4F81BD" w:themeColor="accent1"/>
+          <w:sz w:val="24"/>
+          <w:szCs w:val="24"/>
+        </w:rPr>
+      </w:pPr>
+      <m:oMathPara>
+        <m:oMath>
+          <m:r>
+            <w:rPr>
+              <w:rFonts w:ascii="Cambria Math" w:hAnsi="Cambria Math"/>
+              <w:color w:val="4F81BD" w:themeColor="accent1"/>
+              <w:sz w:val="21"/>
+              <w:szCs w:val="18"/>
+            </w:rPr>
+            <m:t>logY</m:t>
+          </m:r>
+          <m:r>
+            <w:rPr>
+              <w:rFonts w:ascii="Cambria Math" w:hAnsi="Cambria Math"/>
+              <w:color w:val="4F81BD" w:themeColor="accent1"/>
+              <w:sz w:val="24"/>
+              <w:szCs w:val="24"/>
+            </w:rPr>
+            <m:t xml:space="preserve">= </m:t>
+          </m:r>
+          <m:sSub>
+            <m:sSubPr>
+              <m:ctrlPr>
+                <w:rPr>
+                  <w:rFonts w:ascii="Cambria Math" w:hAnsi="Cambria Math"/>
+                  <w:i/>
+                  <w:color w:val="4F81BD" w:themeColor="accent1"/>
+                  <w:sz w:val="24"/>
+                  <w:szCs w:val="24"/>
+                </w:rPr>
+              </m:ctrlPr>
+            </m:sSubPr>
+            <m:e>
+              <m:r>
+                <w:rPr>
+                  <w:rFonts w:ascii="Cambria Math" w:hAnsi="Cambria Math"/>
+                  <w:color w:val="4F81BD" w:themeColor="accent1"/>
+                  <w:sz w:val="24"/>
+                  <w:szCs w:val="24"/>
+                </w:rPr>
+                <m:t>β</m:t>
+              </m:r>
+            </m:e>
+            <m:sub>
+              <m:r>
+                <w:rPr>
+                  <w:rFonts w:ascii="Cambria Math" w:hAnsi="Cambria Math"/>
+                  <w:color w:val="4F81BD" w:themeColor="accent1"/>
+                  <w:sz w:val="24"/>
+                  <w:szCs w:val="24"/>
+                </w:rPr>
+                <m:t>0</m:t>
+              </m:r>
+            </m:sub>
+          </m:sSub>
+          <m:r>
+            <w:rPr>
+              <w:rFonts w:ascii="Cambria Math" w:hAnsi="Cambria Math"/>
+              <w:color w:val="4F81BD" w:themeColor="accent1"/>
+              <w:sz w:val="24"/>
+              <w:szCs w:val="24"/>
+            </w:rPr>
+            <m:t xml:space="preserve">+ </m:t>
+          </m:r>
+          <m:sSub>
+            <m:sSubPr>
+              <m:ctrlPr>
+                <w:rPr>
+                  <w:rFonts w:ascii="Cambria Math" w:hAnsi="Cambria Math"/>
+                  <w:i/>
+                  <w:color w:val="4F81BD" w:themeColor="accent1"/>
+                  <w:sz w:val="24"/>
+                  <w:szCs w:val="24"/>
+                </w:rPr>
+              </m:ctrlPr>
+            </m:sSubPr>
+            <m:e>
+              <m:r>
+                <w:rPr>
+                  <w:rFonts w:ascii="Cambria Math" w:hAnsi="Cambria Math"/>
+                  <w:color w:val="4F81BD" w:themeColor="accent1"/>
+                  <w:sz w:val="24"/>
+                  <w:szCs w:val="24"/>
+                </w:rPr>
+                <m:t>β</m:t>
+              </m:r>
+            </m:e>
+            <m:sub>
+              <m:r>
+                <w:rPr>
+                  <w:rFonts w:ascii="Cambria Math" w:hAnsi="Cambria Math"/>
+                  <w:color w:val="4F81BD" w:themeColor="accent1"/>
+                  <w:sz w:val="24"/>
+                  <w:szCs w:val="24"/>
+                </w:rPr>
+                <m:t>1</m:t>
+              </m:r>
+            </m:sub>
+          </m:sSub>
+          <m:sSub>
+            <m:sSubPr>
+              <m:ctrlPr>
+                <w:rPr>
+                  <w:rFonts w:ascii="Cambria Math" w:hAnsi="Cambria Math"/>
+                  <w:i/>
+                  <w:color w:val="4F81BD" w:themeColor="accent1"/>
+                  <w:sz w:val="24"/>
+                  <w:szCs w:val="24"/>
+                </w:rPr>
+              </m:ctrlPr>
+            </m:sSubPr>
+            <m:e>
+              <m:r>
+                <w:rPr>
+                  <w:rFonts w:ascii="Cambria Math" w:hAnsi="Cambria Math"/>
+                  <w:color w:val="4F81BD" w:themeColor="accent1"/>
+                  <w:sz w:val="24"/>
+                  <w:szCs w:val="24"/>
+                </w:rPr>
+                <m:t>X</m:t>
+              </m:r>
+            </m:e>
+            <m:sub>
+              <m:r>
+                <w:rPr>
+                  <w:rFonts w:ascii="Cambria Math" w:hAnsi="Cambria Math"/>
+                  <w:color w:val="4F81BD" w:themeColor="accent1"/>
+                  <w:sz w:val="24"/>
+                  <w:szCs w:val="24"/>
+                </w:rPr>
+                <m:t>x</m:t>
+              </m:r>
+            </m:sub>
+          </m:sSub>
+          <m:r>
+            <w:rPr>
+              <w:rFonts w:ascii="Cambria Math" w:hAnsi="Cambria Math"/>
+              <w:color w:val="4F81BD" w:themeColor="accent1"/>
+              <w:sz w:val="24"/>
+              <w:szCs w:val="24"/>
+            </w:rPr>
+            <m:t xml:space="preserve">+ ε     </m:t>
+          </m:r>
+        </m:oMath>
+      </m:oMathPara>
     </w:p>
     <w:p>
       <w:pPr>
@@ -1878,6 +2256,54 @@
           <w:szCs w:val="24"/>
         </w:rPr>
       </w:pPr>
+      <w:r>
+        <w:rPr>
+          <w:noProof/>
+          <w:sz w:val="24"/>
+          <w:szCs w:val="24"/>
+        </w:rPr>
+        <w:drawing>
+          <wp:inline distT="0" distB="0" distL="0" distR="0" wp14:anchorId="2D3BEE3E" wp14:editId="07C9A7B9">
+            <wp:extent cx="5086379" cy="1208015"/>
+            <wp:effectExtent l="0" t="0" r="0" b="0"/>
+            <wp:docPr id="5" name="Picture 5"/>
+            <wp:cNvGraphicFramePr>
+              <a:graphicFrameLocks xmlns:a="http://schemas.openxmlformats.org/drawingml/2006/main" noChangeAspect="1"/>
+            </wp:cNvGraphicFramePr>
+            <a:graphic xmlns:a="http://schemas.openxmlformats.org/drawingml/2006/main">
+              <a:graphicData uri="http://schemas.openxmlformats.org/drawingml/2006/picture">
+                <pic:pic xmlns:pic="http://schemas.openxmlformats.org/drawingml/2006/picture">
+                  <pic:nvPicPr>
+                    <pic:cNvPr id="5" name="Screen Shot 2020-10-31 at 3.23.59 PM.png"/>
+                    <pic:cNvPicPr/>
+                  </pic:nvPicPr>
+                  <pic:blipFill>
+                    <a:blip r:embed="rId10" cstate="print">
+                      <a:extLst>
+                        <a:ext uri="{28A0092B-C50C-407E-A947-70E740481C1C}">
+                          <a14:useLocalDpi xmlns:a14="http://schemas.microsoft.com/office/drawing/2010/main" val="0"/>
+                        </a:ext>
+                      </a:extLst>
+                    </a:blip>
+                    <a:stretch>
+                      <a:fillRect/>
+                    </a:stretch>
+                  </pic:blipFill>
+                  <pic:spPr>
+                    <a:xfrm>
+                      <a:off x="0" y="0"/>
+                      <a:ext cx="5091407" cy="1209209"/>
+                    </a:xfrm>
+                    <a:prstGeom prst="rect">
+                      <a:avLst/>
+                    </a:prstGeom>
+                  </pic:spPr>
+                </pic:pic>
+              </a:graphicData>
+            </a:graphic>
+          </wp:inline>
+        </w:drawing>
+      </w:r>
     </w:p>
     <w:p>
       <w:pPr>
@@ -1976,6 +2402,54 @@
           <w:szCs w:val="24"/>
         </w:rPr>
       </w:pPr>
+      <w:r>
+        <w:rPr>
+          <w:noProof/>
+          <w:sz w:val="24"/>
+          <w:szCs w:val="24"/>
+        </w:rPr>
+        <w:drawing>
+          <wp:inline distT="0" distB="0" distL="0" distR="0" wp14:anchorId="7651BD25" wp14:editId="5848AAE2">
+            <wp:extent cx="4211274" cy="2383689"/>
+            <wp:effectExtent l="0" t="0" r="5715" b="4445"/>
+            <wp:docPr id="6" name="Picture 6"/>
+            <wp:cNvGraphicFramePr>
+              <a:graphicFrameLocks xmlns:a="http://schemas.openxmlformats.org/drawingml/2006/main" noChangeAspect="1"/>
+            </wp:cNvGraphicFramePr>
+            <a:graphic xmlns:a="http://schemas.openxmlformats.org/drawingml/2006/main">
+              <a:graphicData uri="http://schemas.openxmlformats.org/drawingml/2006/picture">
+                <pic:pic xmlns:pic="http://schemas.openxmlformats.org/drawingml/2006/picture">
+                  <pic:nvPicPr>
+                    <pic:cNvPr id="6" name="Screen Shot 2020-10-31 at 3.25.49 PM.png"/>
+                    <pic:cNvPicPr/>
+                  </pic:nvPicPr>
+                  <pic:blipFill>
+                    <a:blip r:embed="rId11" cstate="print">
+                      <a:extLst>
+                        <a:ext uri="{28A0092B-C50C-407E-A947-70E740481C1C}">
+                          <a14:useLocalDpi xmlns:a14="http://schemas.microsoft.com/office/drawing/2010/main" val="0"/>
+                        </a:ext>
+                      </a:extLst>
+                    </a:blip>
+                    <a:stretch>
+                      <a:fillRect/>
+                    </a:stretch>
+                  </pic:blipFill>
+                  <pic:spPr>
+                    <a:xfrm>
+                      <a:off x="0" y="0"/>
+                      <a:ext cx="4215073" cy="2385839"/>
+                    </a:xfrm>
+                    <a:prstGeom prst="rect">
+                      <a:avLst/>
+                    </a:prstGeom>
+                  </pic:spPr>
+                </pic:pic>
+              </a:graphicData>
+            </a:graphic>
+          </wp:inline>
+        </w:drawing>
+      </w:r>
     </w:p>
     <w:p>
       <w:pPr>
@@ -2088,6 +2562,65 @@
         <w:pStyle w:val="ListParagraph"/>
         <w:ind w:left="1080"/>
         <w:rPr>
+          <w:color w:val="4F81BD" w:themeColor="accent1"/>
+          <w:sz w:val="24"/>
+          <w:szCs w:val="24"/>
+        </w:rPr>
+      </w:pPr>
+      <w:r>
+        <w:rPr>
+          <w:color w:val="4F81BD" w:themeColor="accent1"/>
+          <w:sz w:val="24"/>
+          <w:szCs w:val="24"/>
+        </w:rPr>
+        <w:t>No. There is no visible linear relationship between the standardized residuals and the predicted values.</w:t>
+      </w:r>
+    </w:p>
+    <w:p>
+      <w:pPr>
+        <w:pStyle w:val="ListParagraph"/>
+        <w:ind w:left="1080"/>
+        <w:rPr>
+          <w:sz w:val="24"/>
+          <w:szCs w:val="24"/>
+        </w:rPr>
+      </w:pPr>
+    </w:p>
+    <w:p>
+      <w:pPr>
+        <w:pStyle w:val="ListParagraph"/>
+        <w:ind w:left="1080"/>
+        <w:rPr>
+          <w:sz w:val="24"/>
+          <w:szCs w:val="24"/>
+        </w:rPr>
+      </w:pPr>
+    </w:p>
+    <w:p>
+      <w:pPr>
+        <w:pStyle w:val="ListParagraph"/>
+        <w:ind w:left="1080"/>
+        <w:rPr>
+          <w:sz w:val="24"/>
+          <w:szCs w:val="24"/>
+        </w:rPr>
+      </w:pPr>
+    </w:p>
+    <w:p>
+      <w:pPr>
+        <w:pStyle w:val="ListParagraph"/>
+        <w:ind w:left="1080"/>
+        <w:rPr>
+          <w:sz w:val="24"/>
+          <w:szCs w:val="24"/>
+        </w:rPr>
+      </w:pPr>
+    </w:p>
+    <w:p>
+      <w:pPr>
+        <w:pStyle w:val="ListParagraph"/>
+        <w:ind w:left="1080"/>
+        <w:rPr>
           <w:sz w:val="24"/>
           <w:szCs w:val="24"/>
         </w:rPr>
@@ -2120,6 +2653,7 @@
           <w:sz w:val="24"/>
           <w:szCs w:val="24"/>
         </w:rPr>
+        <w:lastRenderedPageBreak/>
         <w:t xml:space="preserve">The residual plot in part (b) can be used to check Assumption 3 Errors – Mean Zero.  Does this plot </w:t>
       </w:r>
       <w:r>
@@ -2161,547 +2695,39 @@
     </w:p>
     <w:p>
       <w:pPr>
-        <w:rPr>
-          <w:sz w:val="24"/>
-          <w:szCs w:val="24"/>
-        </w:rPr>
-      </w:pPr>
-    </w:p>
-    <w:p>
-      <w:pPr>
-        <w:rPr>
-          <w:sz w:val="24"/>
-          <w:szCs w:val="24"/>
-        </w:rPr>
-      </w:pPr>
-    </w:p>
-    <w:p>
-      <w:pPr>
-        <w:pStyle w:val="ListParagraph"/>
-        <w:numPr>
-          <w:ilvl w:val="0"/>
-          <w:numId w:val="12"/>
-        </w:numPr>
-        <w:rPr>
-          <w:sz w:val="24"/>
-          <w:szCs w:val="24"/>
-        </w:rPr>
-      </w:pPr>
-      <w:r>
-        <w:rPr>
-          <w:sz w:val="24"/>
-          <w:szCs w:val="24"/>
-        </w:rPr>
-        <w:t xml:space="preserve">The residual plot in part (b) can be used to check Assumption 4 Errors – Constant Variance.  Does this plot </w:t>
-      </w:r>
-      <w:r>
-        <w:rPr>
-          <w:sz w:val="24"/>
-          <w:szCs w:val="24"/>
-        </w:rPr>
-        <w:t>suggest</w:t>
-      </w:r>
-      <w:r>
-        <w:rPr>
-          <w:sz w:val="24"/>
-          <w:szCs w:val="24"/>
-        </w:rPr>
-        <w:t xml:space="preserve"> that the assumption is </w:t>
-      </w:r>
-      <w:r>
-        <w:rPr>
-          <w:sz w:val="24"/>
-          <w:szCs w:val="24"/>
-        </w:rPr>
-        <w:t>met?</w:t>
-      </w:r>
-      <w:r>
-        <w:rPr>
-          <w:sz w:val="24"/>
-          <w:szCs w:val="24"/>
-        </w:rPr>
-        <w:t xml:space="preserve">  Answer Yes/No and give a brief explanation as to why.</w:t>
-      </w:r>
-    </w:p>
-    <w:p>
-      <w:pPr>
         <w:pStyle w:val="ListParagraph"/>
         <w:ind w:left="1080"/>
         <w:rPr>
-          <w:sz w:val="24"/>
-          <w:szCs w:val="24"/>
-        </w:rPr>
-      </w:pPr>
-    </w:p>
-    <w:p>
-      <w:pPr>
-        <w:rPr>
-          <w:sz w:val="24"/>
-          <w:szCs w:val="24"/>
-        </w:rPr>
-      </w:pPr>
-    </w:p>
-    <w:p>
-      <w:pPr>
-        <w:rPr>
-          <w:sz w:val="24"/>
-          <w:szCs w:val="24"/>
-        </w:rPr>
-      </w:pPr>
-    </w:p>
-    <w:p>
-      <w:pPr>
-        <w:pStyle w:val="ListParagraph"/>
-        <w:numPr>
-          <w:ilvl w:val="0"/>
-          <w:numId w:val="12"/>
-        </w:numPr>
-        <w:rPr>
-          <w:rFonts w:cstheme="minorHAnsi"/>
-          <w:sz w:val="24"/>
-          <w:szCs w:val="24"/>
-        </w:rPr>
-      </w:pPr>
-      <w:r>
-        <w:rPr>
-          <w:sz w:val="24"/>
-          <w:szCs w:val="24"/>
-        </w:rPr>
-        <w:t xml:space="preserve">Make a normal probability plot of the standardized residuals.  Use snipping tool to cut and paste plot.  </w:t>
-      </w:r>
-      <w:r>
-        <w:rPr>
-          <w:b/>
-          <w:sz w:val="24"/>
-          <w:szCs w:val="24"/>
-        </w:rPr>
-        <w:t xml:space="preserve">See LM 3 – </w:t>
-      </w:r>
-      <w:r>
-        <w:rPr>
-          <w:rFonts w:cstheme="minorHAnsi"/>
-          <w:b/>
-          <w:sz w:val="24"/>
-          <w:szCs w:val="24"/>
-        </w:rPr>
-        <w:t xml:space="preserve">Normal Probability Plot of Residuals </w:t>
-      </w:r>
-      <w:r>
-        <w:rPr>
-          <w:b/>
-          <w:sz w:val="24"/>
-          <w:szCs w:val="24"/>
-        </w:rPr>
-        <w:t>on 321 R How-to</w:t>
-      </w:r>
-      <w:r>
-        <w:rPr>
-          <w:sz w:val="24"/>
-          <w:szCs w:val="24"/>
-        </w:rPr>
-        <w:t xml:space="preserve">.  </w:t>
-      </w:r>
-    </w:p>
-    <w:p>
-      <w:pPr>
-        <w:rPr>
-          <w:sz w:val="24"/>
-          <w:szCs w:val="24"/>
-        </w:rPr>
-      </w:pPr>
-    </w:p>
-    <w:p>
-      <w:pPr>
-        <w:ind w:left="1080"/>
-        <w:rPr>
-          <w:sz w:val="24"/>
-          <w:szCs w:val="24"/>
-        </w:rPr>
-      </w:pPr>
-    </w:p>
-    <w:p>
-      <w:pPr>
-        <w:ind w:left="1080"/>
-        <w:rPr>
-          <w:sz w:val="24"/>
-          <w:szCs w:val="24"/>
-        </w:rPr>
-      </w:pPr>
-    </w:p>
-    <w:p>
-      <w:pPr>
-        <w:pStyle w:val="ListParagraph"/>
-        <w:numPr>
-          <w:ilvl w:val="0"/>
-          <w:numId w:val="12"/>
-        </w:numPr>
-        <w:rPr>
-          <w:sz w:val="24"/>
-          <w:szCs w:val="24"/>
-        </w:rPr>
-      </w:pPr>
-      <w:r>
-        <w:rPr>
-          <w:sz w:val="24"/>
-          <w:szCs w:val="24"/>
-        </w:rPr>
-        <w:t xml:space="preserve">The normal probability plot in part (f) can be used to check Assumption 2 Errors –  Normality.  This plot suggests that the assumption is violated.  Write a </w:t>
-      </w:r>
-      <w:r>
-        <w:rPr>
-          <w:sz w:val="24"/>
-          <w:szCs w:val="24"/>
-        </w:rPr>
-        <w:t>sentence</w:t>
-      </w:r>
-      <w:r>
-        <w:rPr>
-          <w:sz w:val="24"/>
-          <w:szCs w:val="24"/>
-        </w:rPr>
-        <w:t xml:space="preserve"> that tells me what the plot tells you about the residuals.  I want more than “They aren’t normal.”  Tell me what they are.</w:t>
-      </w:r>
-    </w:p>
-    <w:p>
-      <w:pPr>
-        <w:pStyle w:val="ListParagraph"/>
-        <w:ind w:left="1080"/>
-        <w:rPr>
-          <w:sz w:val="24"/>
-          <w:szCs w:val="24"/>
-        </w:rPr>
-      </w:pPr>
-    </w:p>
-    <w:p>
-      <w:pPr>
-        <w:ind w:left="1080"/>
-        <w:rPr>
-          <w:sz w:val="24"/>
-          <w:szCs w:val="24"/>
-        </w:rPr>
-      </w:pPr>
-    </w:p>
-    <w:p>
-      <w:pPr>
-        <w:ind w:left="1080"/>
-        <w:rPr>
-          <w:sz w:val="24"/>
-          <w:szCs w:val="24"/>
-        </w:rPr>
-      </w:pPr>
-    </w:p>
-    <w:p>
-      <w:pPr>
-        <w:rPr>
-          <w:b/>
-          <w:sz w:val="24"/>
-          <w:szCs w:val="24"/>
-        </w:rPr>
-      </w:pPr>
-      <w:r>
-        <w:rPr>
-          <w:b/>
-          <w:sz w:val="24"/>
-          <w:szCs w:val="24"/>
-        </w:rPr>
-        <w:lastRenderedPageBreak/>
-        <w:t xml:space="preserve">There is no time </w:t>
-      </w:r>
-      <w:r>
-        <w:rPr>
-          <w:b/>
-          <w:sz w:val="24"/>
-          <w:szCs w:val="24"/>
-        </w:rPr>
-        <w:t>component</w:t>
-      </w:r>
-      <w:r>
-        <w:rPr>
-          <w:b/>
-          <w:sz w:val="24"/>
-          <w:szCs w:val="24"/>
-        </w:rPr>
-        <w:t xml:space="preserve"> to the data collection so checking Assumption 5 Errors – </w:t>
-      </w:r>
-      <w:r>
-        <w:rPr>
-          <w:b/>
-          <w:sz w:val="24"/>
-          <w:szCs w:val="24"/>
-        </w:rPr>
-        <w:t>Independence</w:t>
-      </w:r>
-      <w:r>
-        <w:rPr>
-          <w:b/>
-          <w:sz w:val="24"/>
-          <w:szCs w:val="24"/>
-        </w:rPr>
-        <w:t xml:space="preserve"> </w:t>
-      </w:r>
-      <w:r>
-        <w:rPr>
-          <w:b/>
-          <w:sz w:val="24"/>
-          <w:szCs w:val="24"/>
-        </w:rPr>
-        <w:t xml:space="preserve">is </w:t>
-      </w:r>
-      <w:r>
-        <w:rPr>
-          <w:b/>
-          <w:sz w:val="24"/>
-          <w:szCs w:val="24"/>
-        </w:rPr>
-        <w:t xml:space="preserve">not applicable.  We can make the </w:t>
-      </w:r>
-      <w:r>
-        <w:rPr>
-          <w:b/>
-          <w:sz w:val="24"/>
-          <w:szCs w:val="24"/>
-        </w:rPr>
-        <w:t>argument</w:t>
-      </w:r>
-      <w:r>
-        <w:rPr>
-          <w:b/>
-          <w:sz w:val="24"/>
-          <w:szCs w:val="24"/>
-        </w:rPr>
-        <w:t xml:space="preserve"> that the error in predicting the price of one used car should have no effect on the error of predicting the price of any other </w:t>
-      </w:r>
-      <w:r>
-        <w:rPr>
-          <w:b/>
-          <w:sz w:val="24"/>
-          <w:szCs w:val="24"/>
-        </w:rPr>
-        <w:t>used</w:t>
-      </w:r>
-      <w:r>
-        <w:rPr>
-          <w:b/>
-          <w:sz w:val="24"/>
-          <w:szCs w:val="24"/>
-        </w:rPr>
-        <w:t xml:space="preserve"> car.  That’s what the assumption says.</w:t>
-      </w:r>
-    </w:p>
-    <w:p>
-      <w:pPr>
-        <w:rPr>
-          <w:sz w:val="24"/>
-          <w:szCs w:val="24"/>
-        </w:rPr>
-      </w:pPr>
-    </w:p>
-    <w:p>
-      <w:pPr>
-        <w:pStyle w:val="ListParagraph"/>
-        <w:numPr>
-          <w:ilvl w:val="0"/>
-          <w:numId w:val="28"/>
-        </w:numPr>
-        <w:rPr>
-          <w:sz w:val="24"/>
-          <w:szCs w:val="24"/>
-        </w:rPr>
-      </w:pPr>
-      <w:r>
-        <w:rPr>
-          <w:sz w:val="24"/>
-          <w:szCs w:val="24"/>
-        </w:rPr>
-        <w:t xml:space="preserve">The assumptions that we investigated in Question </w:t>
-      </w:r>
-      <w:r>
-        <w:rPr>
-          <w:sz w:val="24"/>
-          <w:szCs w:val="24"/>
-        </w:rPr>
-        <w:t>5</w:t>
-      </w:r>
-      <w:r>
-        <w:rPr>
-          <w:sz w:val="24"/>
-          <w:szCs w:val="24"/>
-        </w:rPr>
-        <w:t xml:space="preserve"> deal </w:t>
-      </w:r>
-      <w:r>
-        <w:rPr>
-          <w:sz w:val="24"/>
-          <w:szCs w:val="24"/>
-        </w:rPr>
-        <w:t>with</w:t>
-      </w:r>
-      <w:r>
-        <w:rPr>
-          <w:sz w:val="24"/>
-          <w:szCs w:val="24"/>
-        </w:rPr>
-        <w:t xml:space="preserve"> the model and the errors.  In Question </w:t>
-      </w:r>
-      <w:r>
-        <w:rPr>
-          <w:sz w:val="24"/>
-          <w:szCs w:val="24"/>
-        </w:rPr>
-        <w:t>6</w:t>
-      </w:r>
-      <w:r>
-        <w:rPr>
-          <w:sz w:val="24"/>
-          <w:szCs w:val="24"/>
-        </w:rPr>
-        <w:t xml:space="preserve"> we focus on the predictors.  </w:t>
-      </w:r>
-    </w:p>
-    <w:p>
-      <w:pPr>
-        <w:pStyle w:val="ListParagraph"/>
-        <w:rPr>
-          <w:sz w:val="24"/>
-          <w:szCs w:val="24"/>
-        </w:rPr>
-      </w:pPr>
-    </w:p>
-    <w:p>
-      <w:pPr>
-        <w:pStyle w:val="ListParagraph"/>
-        <w:numPr>
-          <w:ilvl w:val="0"/>
-          <w:numId w:val="24"/>
-        </w:numPr>
-        <w:rPr>
-          <w:sz w:val="24"/>
-          <w:szCs w:val="24"/>
-        </w:rPr>
-      </w:pPr>
-      <w:r>
-        <w:rPr>
-          <w:sz w:val="24"/>
-          <w:szCs w:val="24"/>
-        </w:rPr>
-        <w:t xml:space="preserve">Assumption 7 Predictors – No </w:t>
-      </w:r>
-      <w:r>
-        <w:rPr>
-          <w:sz w:val="24"/>
-          <w:szCs w:val="24"/>
-        </w:rPr>
-        <w:t>Measurement</w:t>
-      </w:r>
-      <w:r>
-        <w:rPr>
-          <w:sz w:val="24"/>
-          <w:szCs w:val="24"/>
-        </w:rPr>
-        <w:t xml:space="preserve"> Error</w:t>
-      </w:r>
-      <w:r>
-        <w:rPr>
-          <w:sz w:val="24"/>
-          <w:szCs w:val="24"/>
-        </w:rPr>
-        <w:t>.  We don’t have a diagnostic to check this, but write a sentence that explains what this assumption means for this example.</w:t>
-      </w:r>
-    </w:p>
-    <w:p>
-      <w:pPr>
-        <w:pStyle w:val="ListParagraph"/>
-        <w:ind w:left="1080"/>
-        <w:rPr>
-          <w:sz w:val="24"/>
-          <w:szCs w:val="24"/>
-        </w:rPr>
-      </w:pPr>
-    </w:p>
-    <w:p>
-      <w:pPr>
-        <w:pStyle w:val="ListParagraph"/>
-        <w:ind w:left="1080"/>
-        <w:rPr>
-          <w:sz w:val="24"/>
-          <w:szCs w:val="24"/>
-        </w:rPr>
-      </w:pPr>
-    </w:p>
-    <w:p>
-      <w:pPr>
-        <w:pStyle w:val="ListParagraph"/>
-        <w:ind w:left="1080"/>
-        <w:rPr>
-          <w:sz w:val="24"/>
-          <w:szCs w:val="24"/>
-        </w:rPr>
-      </w:pPr>
-    </w:p>
-    <w:p>
-      <w:pPr>
-        <w:rPr>
-          <w:sz w:val="24"/>
-          <w:szCs w:val="24"/>
-        </w:rPr>
-      </w:pPr>
-      <w:r>
-        <w:rPr>
-          <w:b/>
-          <w:sz w:val="24"/>
-          <w:szCs w:val="24"/>
-        </w:rPr>
-        <w:t xml:space="preserve">Since we only have one predictor in the model, Assumption 8 Predictors – Predictors Independence is not relevant.  </w:t>
-      </w:r>
-    </w:p>
-    <w:p>
-      <w:pPr>
-        <w:rPr>
-          <w:sz w:val="24"/>
-          <w:szCs w:val="24"/>
-        </w:rPr>
-      </w:pPr>
-    </w:p>
-    <w:p>
-      <w:pPr>
-        <w:pStyle w:val="ListParagraph"/>
-        <w:numPr>
-          <w:ilvl w:val="0"/>
-          <w:numId w:val="24"/>
-        </w:numPr>
-        <w:rPr>
-          <w:sz w:val="24"/>
-          <w:szCs w:val="24"/>
-        </w:rPr>
-      </w:pPr>
-      <w:r>
-        <w:rPr>
-          <w:sz w:val="24"/>
-          <w:szCs w:val="24"/>
-        </w:rPr>
-        <w:t>Page 108 of the text states that points are consider</w:t>
-      </w:r>
-      <w:r>
-        <w:rPr>
-          <w:sz w:val="24"/>
-          <w:szCs w:val="24"/>
-        </w:rPr>
-        <w:t>ed</w:t>
-      </w:r>
-      <w:r>
-        <w:rPr>
-          <w:sz w:val="24"/>
-          <w:szCs w:val="24"/>
-        </w:rPr>
-        <w:t xml:space="preserve"> to have high leverage if the leverage value exceeds </w:t>
-      </w:r>
-      <w:r>
-        <w:rPr>
-          <w:position w:val="-18"/>
-          <w:sz w:val="24"/>
-          <w:szCs w:val="24"/>
-        </w:rPr>
-        <w:object w:dxaOrig="1080" w:dyaOrig="580">
+          <w:color w:val="4F81BD" w:themeColor="accent1"/>
+          <w:sz w:val="24"/>
+          <w:szCs w:val="24"/>
+        </w:rPr>
+      </w:pPr>
+      <w:r>
+        <w:rPr>
+          <w:color w:val="4F81BD" w:themeColor="accent1"/>
+          <w:sz w:val="24"/>
+          <w:szCs w:val="24"/>
+        </w:rPr>
+        <w:t xml:space="preserve">Assumption 3 (mean zero) states that the </w:t>
+      </w:r>
+      <w:r>
+        <w:rPr>
+          <w:color w:val="4F81BD" w:themeColor="accent1"/>
+          <w:sz w:val="24"/>
+          <w:szCs w:val="24"/>
+        </w:rPr>
+        <w:t xml:space="preserve">errors </w:t>
+      </w:r>
+      <w:r>
+        <w:rPr>
+          <w:noProof/>
+          <w:color w:val="4F81BD" w:themeColor="accent1"/>
+          <w:position w:val="-12"/>
+          <w:sz w:val="24"/>
+          <w:szCs w:val="24"/>
+        </w:rPr>
+        <w:object w:dxaOrig="240" w:dyaOrig="360" w14:anchorId="44BD8C4C">
           <v:shapetype id="_x0000_t75" coordsize="21600,21600" o:spt="75" o:preferrelative="t" path="m@4@5l@4@11@9@11@9@5xe" filled="f" stroked="f">
             <v:stroke joinstyle="miter"/>
             <v:formulas>
@@ -2721,37 +2747,580 @@
             <v:path o:extrusionok="f" gradientshapeok="t" o:connecttype="rect"/>
             <o:lock v:ext="edit" aspectratio="t"/>
           </v:shapetype>
-          <v:shape id="_x0000_i1025" type="#_x0000_t75" style="width:54pt;height:28.8pt" o:ole="">
-            <v:imagedata r:id="rId7" o:title=""/>
+          <v:shape id="_x0000_i1027" type="#_x0000_t75" alt="" style="width:12.1pt;height:18.15pt;mso-width-percent:0;mso-height-percent:0;mso-width-percent:0;mso-height-percent:0" o:ole="">
+            <v:imagedata r:id="rId12" o:title=""/>
           </v:shape>
-          <o:OLEObject Type="Embed" ProgID="Equation.DSMT4" ShapeID="_x0000_i1025" DrawAspect="Content" ObjectID="_1665216483" r:id="rId8"/>
+          <o:OLEObject Type="Embed" ProgID="Equation.DSMT4" ShapeID="_x0000_i1027" DrawAspect="Content" ObjectID="_1665737530" r:id="rId13"/>
         </w:object>
       </w:r>
       <w:r>
         <w:rPr>
-          <w:sz w:val="24"/>
-          <w:szCs w:val="24"/>
-        </w:rPr>
-        <w:t xml:space="preserve">.  What is the cutoff value for leverage for this data set? </w:t>
-      </w:r>
-    </w:p>
-    <w:p>
-      <w:pPr>
-        <w:pStyle w:val="ListParagraph"/>
-        <w:rPr>
-          <w:sz w:val="24"/>
-          <w:szCs w:val="24"/>
-        </w:rPr>
-      </w:pPr>
-    </w:p>
-    <w:p>
-      <w:pPr>
-        <w:pStyle w:val="ListParagraph"/>
-        <w:rPr>
-          <w:sz w:val="24"/>
-          <w:szCs w:val="24"/>
-        </w:rPr>
-      </w:pPr>
+          <w:color w:val="4F81BD" w:themeColor="accent1"/>
+          <w:sz w:val="24"/>
+          <w:szCs w:val="24"/>
+        </w:rPr>
+        <w:t xml:space="preserve"> </w:t>
+      </w:r>
+      <w:r>
+        <w:rPr>
+          <w:color w:val="4F81BD" w:themeColor="accent1"/>
+          <w:sz w:val="24"/>
+          <w:szCs w:val="24"/>
+        </w:rPr>
+        <w:t xml:space="preserve">have a mean of 0 for all values of the X variables. Based on the plot, this assumption is </w:t>
+      </w:r>
+      <w:r>
+        <w:rPr>
+          <w:color w:val="4F81BD" w:themeColor="accent1"/>
+          <w:sz w:val="24"/>
+          <w:szCs w:val="24"/>
+        </w:rPr>
+        <w:t xml:space="preserve"> </w:t>
+      </w:r>
+    </w:p>
+    <w:p>
+      <w:pPr>
+        <w:rPr>
+          <w:sz w:val="24"/>
+          <w:szCs w:val="24"/>
+        </w:rPr>
+      </w:pPr>
+    </w:p>
+    <w:p>
+      <w:pPr>
+        <w:pStyle w:val="ListParagraph"/>
+        <w:numPr>
+          <w:ilvl w:val="0"/>
+          <w:numId w:val="12"/>
+        </w:numPr>
+        <w:rPr>
+          <w:sz w:val="24"/>
+          <w:szCs w:val="24"/>
+        </w:rPr>
+      </w:pPr>
+      <w:r>
+        <w:rPr>
+          <w:sz w:val="24"/>
+          <w:szCs w:val="24"/>
+        </w:rPr>
+        <w:t xml:space="preserve">The residual plot in part (b) can be used to check Assumption 4 Errors – Constant Variance.  Does this plot </w:t>
+      </w:r>
+      <w:r>
+        <w:rPr>
+          <w:sz w:val="24"/>
+          <w:szCs w:val="24"/>
+        </w:rPr>
+        <w:t>suggest</w:t>
+      </w:r>
+      <w:r>
+        <w:rPr>
+          <w:sz w:val="24"/>
+          <w:szCs w:val="24"/>
+        </w:rPr>
+        <w:t xml:space="preserve"> that the assumption is </w:t>
+      </w:r>
+      <w:r>
+        <w:rPr>
+          <w:sz w:val="24"/>
+          <w:szCs w:val="24"/>
+        </w:rPr>
+        <w:t>met?</w:t>
+      </w:r>
+      <w:r>
+        <w:rPr>
+          <w:sz w:val="24"/>
+          <w:szCs w:val="24"/>
+        </w:rPr>
+        <w:t xml:space="preserve">  Answer Yes/No and give a brief explanation as to why.</w:t>
+      </w:r>
+    </w:p>
+    <w:p>
+      <w:pPr>
+        <w:pStyle w:val="ListParagraph"/>
+        <w:ind w:left="1080"/>
+        <w:rPr>
+          <w:sz w:val="24"/>
+          <w:szCs w:val="24"/>
+        </w:rPr>
+      </w:pPr>
+    </w:p>
+    <w:p>
+      <w:pPr>
+        <w:pStyle w:val="ListParagraph"/>
+        <w:ind w:left="1080"/>
+        <w:rPr>
+          <w:color w:val="4F81BD" w:themeColor="accent1"/>
+          <w:sz w:val="24"/>
+          <w:szCs w:val="24"/>
+        </w:rPr>
+      </w:pPr>
+      <w:r>
+        <w:rPr>
+          <w:color w:val="4F81BD" w:themeColor="accent1"/>
+          <w:sz w:val="24"/>
+          <w:szCs w:val="24"/>
+        </w:rPr>
+        <w:t>Assumption 4 (constant variance) states that the errors</w:t>
+      </w:r>
+      <w:r>
+        <w:rPr>
+          <w:noProof/>
+          <w:color w:val="4F81BD" w:themeColor="accent1"/>
+          <w:position w:val="-12"/>
+          <w:sz w:val="24"/>
+          <w:szCs w:val="24"/>
+        </w:rPr>
+        <w:object w:dxaOrig="240" w:dyaOrig="360" w14:anchorId="657CDB97">
+          <v:shape id="_x0000_i1026" type="#_x0000_t75" alt="" style="width:12.1pt;height:18.15pt;mso-width-percent:0;mso-height-percent:0;mso-width-percent:0;mso-height-percent:0" o:ole="">
+            <v:imagedata r:id="rId12" o:title=""/>
+          </v:shape>
+          <o:OLEObject Type="Embed" ProgID="Equation.DSMT4" ShapeID="_x0000_i1026" DrawAspect="Content" ObjectID="_1665737531" r:id="rId14"/>
+        </w:object>
+      </w:r>
+      <w:r>
+        <w:rPr>
+          <w:color w:val="4F81BD" w:themeColor="accent1"/>
+          <w:sz w:val="24"/>
+          <w:szCs w:val="24"/>
+        </w:rPr>
+        <w:t xml:space="preserve"> have the same unknown </w:t>
+      </w:r>
+      <w:r>
+        <w:rPr>
+          <w:color w:val="4F81BD" w:themeColor="accent1"/>
+          <w:sz w:val="24"/>
+          <w:szCs w:val="24"/>
+        </w:rPr>
+        <w:t>variance σ</w:t>
+      </w:r>
+      <w:r>
+        <w:rPr>
+          <w:color w:val="4F81BD" w:themeColor="accent1"/>
+          <w:sz w:val="24"/>
+          <w:szCs w:val="24"/>
+          <w:vertAlign w:val="superscript"/>
+        </w:rPr>
+        <w:t>2</w:t>
+      </w:r>
+      <w:r>
+        <w:rPr>
+          <w:color w:val="4F81BD" w:themeColor="accent1"/>
+          <w:sz w:val="24"/>
+          <w:szCs w:val="24"/>
+        </w:rPr>
+        <w:t xml:space="preserve"> for all values of the X variables</w:t>
+      </w:r>
+      <w:r>
+        <w:rPr>
+          <w:color w:val="4F81BD" w:themeColor="accent1"/>
+          <w:sz w:val="24"/>
+          <w:szCs w:val="24"/>
+        </w:rPr>
+        <w:t xml:space="preserve">. Based on the residual plot in part be, this assumption is </w:t>
+      </w:r>
+    </w:p>
+    <w:p>
+      <w:pPr>
+        <w:rPr>
+          <w:sz w:val="24"/>
+          <w:szCs w:val="24"/>
+        </w:rPr>
+      </w:pPr>
+    </w:p>
+    <w:p>
+      <w:pPr>
+        <w:rPr>
+          <w:sz w:val="24"/>
+          <w:szCs w:val="24"/>
+        </w:rPr>
+      </w:pPr>
+    </w:p>
+    <w:p>
+      <w:pPr>
+        <w:pStyle w:val="ListParagraph"/>
+        <w:numPr>
+          <w:ilvl w:val="0"/>
+          <w:numId w:val="12"/>
+        </w:numPr>
+        <w:rPr>
+          <w:rFonts w:cstheme="minorHAnsi"/>
+          <w:sz w:val="24"/>
+          <w:szCs w:val="24"/>
+        </w:rPr>
+      </w:pPr>
+      <w:r>
+        <w:rPr>
+          <w:sz w:val="24"/>
+          <w:szCs w:val="24"/>
+        </w:rPr>
+        <w:t xml:space="preserve">Make a normal probability plot of the standardized residuals.  Use snipping tool to cut and paste plot.  </w:t>
+      </w:r>
+      <w:r>
+        <w:rPr>
+          <w:b/>
+          <w:sz w:val="24"/>
+          <w:szCs w:val="24"/>
+        </w:rPr>
+        <w:t xml:space="preserve">See LM 3 – </w:t>
+      </w:r>
+      <w:r>
+        <w:rPr>
+          <w:rFonts w:cstheme="minorHAnsi"/>
+          <w:b/>
+          <w:sz w:val="24"/>
+          <w:szCs w:val="24"/>
+        </w:rPr>
+        <w:t xml:space="preserve">Normal Probability Plot of Residuals </w:t>
+      </w:r>
+      <w:r>
+        <w:rPr>
+          <w:b/>
+          <w:sz w:val="24"/>
+          <w:szCs w:val="24"/>
+        </w:rPr>
+        <w:t>on 321 R How-to</w:t>
+      </w:r>
+      <w:r>
+        <w:rPr>
+          <w:sz w:val="24"/>
+          <w:szCs w:val="24"/>
+        </w:rPr>
+        <w:t xml:space="preserve">.  </w:t>
+      </w:r>
+    </w:p>
+    <w:p>
+      <w:pPr>
+        <w:pStyle w:val="ListParagraph"/>
+        <w:ind w:left="1080"/>
+        <w:rPr>
+          <w:rFonts w:cstheme="minorHAnsi"/>
+          <w:sz w:val="24"/>
+          <w:szCs w:val="24"/>
+        </w:rPr>
+      </w:pPr>
+      <w:r>
+        <w:rPr>
+          <w:rFonts w:cstheme="minorHAnsi"/>
+          <w:noProof/>
+          <w:sz w:val="24"/>
+          <w:szCs w:val="24"/>
+        </w:rPr>
+        <w:drawing>
+          <wp:inline distT="0" distB="0" distL="0" distR="0" wp14:anchorId="0160BF6F" wp14:editId="340D3103">
+            <wp:extent cx="3686961" cy="2127093"/>
+            <wp:effectExtent l="0" t="0" r="0" b="0"/>
+            <wp:docPr id="11" name="Picture 11"/>
+            <wp:cNvGraphicFramePr>
+              <a:graphicFrameLocks xmlns:a="http://schemas.openxmlformats.org/drawingml/2006/main" noChangeAspect="1"/>
+            </wp:cNvGraphicFramePr>
+            <a:graphic xmlns:a="http://schemas.openxmlformats.org/drawingml/2006/main">
+              <a:graphicData uri="http://schemas.openxmlformats.org/drawingml/2006/picture">
+                <pic:pic xmlns:pic="http://schemas.openxmlformats.org/drawingml/2006/picture">
+                  <pic:nvPicPr>
+                    <pic:cNvPr id="11" name="Screen Shot 2020-11-01 at 11.08.57 AM.png"/>
+                    <pic:cNvPicPr/>
+                  </pic:nvPicPr>
+                  <pic:blipFill>
+                    <a:blip r:embed="rId15" cstate="print">
+                      <a:extLst>
+                        <a:ext uri="{28A0092B-C50C-407E-A947-70E740481C1C}">
+                          <a14:useLocalDpi xmlns:a14="http://schemas.microsoft.com/office/drawing/2010/main" val="0"/>
+                        </a:ext>
+                      </a:extLst>
+                    </a:blip>
+                    <a:stretch>
+                      <a:fillRect/>
+                    </a:stretch>
+                  </pic:blipFill>
+                  <pic:spPr>
+                    <a:xfrm>
+                      <a:off x="0" y="0"/>
+                      <a:ext cx="3694182" cy="2131259"/>
+                    </a:xfrm>
+                    <a:prstGeom prst="rect">
+                      <a:avLst/>
+                    </a:prstGeom>
+                  </pic:spPr>
+                </pic:pic>
+              </a:graphicData>
+            </a:graphic>
+          </wp:inline>
+        </w:drawing>
+      </w:r>
+    </w:p>
+    <w:p>
+      <w:pPr>
+        <w:rPr>
+          <w:sz w:val="24"/>
+          <w:szCs w:val="24"/>
+        </w:rPr>
+      </w:pPr>
+    </w:p>
+    <w:p>
+      <w:pPr>
+        <w:ind w:left="1080"/>
+        <w:rPr>
+          <w:sz w:val="24"/>
+          <w:szCs w:val="24"/>
+        </w:rPr>
+      </w:pPr>
+    </w:p>
+    <w:p>
+      <w:pPr>
+        <w:ind w:left="1080"/>
+        <w:rPr>
+          <w:sz w:val="24"/>
+          <w:szCs w:val="24"/>
+        </w:rPr>
+      </w:pPr>
+    </w:p>
+    <w:p>
+      <w:pPr>
+        <w:pStyle w:val="ListParagraph"/>
+        <w:numPr>
+          <w:ilvl w:val="0"/>
+          <w:numId w:val="12"/>
+        </w:numPr>
+        <w:rPr>
+          <w:sz w:val="24"/>
+          <w:szCs w:val="24"/>
+        </w:rPr>
+      </w:pPr>
+      <w:r>
+        <w:rPr>
+          <w:sz w:val="24"/>
+          <w:szCs w:val="24"/>
+        </w:rPr>
+        <w:t xml:space="preserve">The normal probability plot in part (f) can be used to check Assumption 2 Errors –  Normality.  This plot suggests that the assumption is violated.  Write a </w:t>
+      </w:r>
+      <w:r>
+        <w:rPr>
+          <w:sz w:val="24"/>
+          <w:szCs w:val="24"/>
+        </w:rPr>
+        <w:t>sentence</w:t>
+      </w:r>
+      <w:r>
+        <w:rPr>
+          <w:sz w:val="24"/>
+          <w:szCs w:val="24"/>
+        </w:rPr>
+        <w:t xml:space="preserve"> that tells me what the plot tells you about the residuals.  I want more than “They aren’t normal.”  Tell me what they are.</w:t>
+      </w:r>
+    </w:p>
+    <w:p>
+      <w:pPr>
+        <w:pStyle w:val="ListParagraph"/>
+        <w:ind w:left="1080"/>
+        <w:rPr>
+          <w:sz w:val="24"/>
+          <w:szCs w:val="24"/>
+        </w:rPr>
+      </w:pPr>
+    </w:p>
+    <w:p>
+      <w:pPr>
+        <w:pStyle w:val="ListParagraph"/>
+        <w:ind w:left="1080"/>
+        <w:rPr>
+          <w:color w:val="4F81BD" w:themeColor="accent1"/>
+          <w:sz w:val="24"/>
+          <w:szCs w:val="24"/>
+        </w:rPr>
+      </w:pPr>
+      <w:r>
+        <w:rPr>
+          <w:color w:val="4F81BD" w:themeColor="accent1"/>
+          <w:sz w:val="24"/>
+          <w:szCs w:val="24"/>
+        </w:rPr>
+        <w:t>Answer</w:t>
+      </w:r>
+    </w:p>
+    <w:p>
+      <w:pPr>
+        <w:ind w:left="1080"/>
+        <w:rPr>
+          <w:sz w:val="24"/>
+          <w:szCs w:val="24"/>
+        </w:rPr>
+      </w:pPr>
+    </w:p>
+    <w:p>
+      <w:pPr>
+        <w:ind w:left="1080"/>
+        <w:rPr>
+          <w:sz w:val="24"/>
+          <w:szCs w:val="24"/>
+        </w:rPr>
+      </w:pPr>
+    </w:p>
+    <w:p>
+      <w:pPr>
+        <w:rPr>
+          <w:b/>
+          <w:sz w:val="24"/>
+          <w:szCs w:val="24"/>
+        </w:rPr>
+      </w:pPr>
+      <w:r>
+        <w:rPr>
+          <w:b/>
+          <w:sz w:val="24"/>
+          <w:szCs w:val="24"/>
+        </w:rPr>
+        <w:t xml:space="preserve">There is no time </w:t>
+      </w:r>
+      <w:r>
+        <w:rPr>
+          <w:b/>
+          <w:sz w:val="24"/>
+          <w:szCs w:val="24"/>
+        </w:rPr>
+        <w:t>component</w:t>
+      </w:r>
+      <w:r>
+        <w:rPr>
+          <w:b/>
+          <w:sz w:val="24"/>
+          <w:szCs w:val="24"/>
+        </w:rPr>
+        <w:t xml:space="preserve"> to the data collection so checking Assumption 5 Errors – </w:t>
+      </w:r>
+      <w:r>
+        <w:rPr>
+          <w:b/>
+          <w:sz w:val="24"/>
+          <w:szCs w:val="24"/>
+        </w:rPr>
+        <w:t>Independence</w:t>
+      </w:r>
+      <w:r>
+        <w:rPr>
+          <w:b/>
+          <w:sz w:val="24"/>
+          <w:szCs w:val="24"/>
+        </w:rPr>
+        <w:t xml:space="preserve"> </w:t>
+      </w:r>
+      <w:r>
+        <w:rPr>
+          <w:b/>
+          <w:sz w:val="24"/>
+          <w:szCs w:val="24"/>
+        </w:rPr>
+        <w:t xml:space="preserve">is </w:t>
+      </w:r>
+      <w:r>
+        <w:rPr>
+          <w:b/>
+          <w:sz w:val="24"/>
+          <w:szCs w:val="24"/>
+        </w:rPr>
+        <w:t xml:space="preserve">not applicable.  We can make the </w:t>
+      </w:r>
+      <w:r>
+        <w:rPr>
+          <w:b/>
+          <w:sz w:val="24"/>
+          <w:szCs w:val="24"/>
+        </w:rPr>
+        <w:t>argument</w:t>
+      </w:r>
+      <w:r>
+        <w:rPr>
+          <w:b/>
+          <w:sz w:val="24"/>
+          <w:szCs w:val="24"/>
+        </w:rPr>
+        <w:t xml:space="preserve"> that the error in predicting the price of one used car should have no effect on the error of predicting the price of any other </w:t>
+      </w:r>
+      <w:r>
+        <w:rPr>
+          <w:b/>
+          <w:sz w:val="24"/>
+          <w:szCs w:val="24"/>
+        </w:rPr>
+        <w:t>used</w:t>
+      </w:r>
+      <w:r>
+        <w:rPr>
+          <w:b/>
+          <w:sz w:val="24"/>
+          <w:szCs w:val="24"/>
+        </w:rPr>
+        <w:t xml:space="preserve"> car.  That’s what the assumption says.</w:t>
+      </w:r>
+    </w:p>
+    <w:p>
+      <w:pPr>
+        <w:rPr>
+          <w:sz w:val="24"/>
+          <w:szCs w:val="24"/>
+        </w:rPr>
+      </w:pPr>
+    </w:p>
+    <w:p>
+      <w:pPr>
+        <w:pStyle w:val="ListParagraph"/>
+        <w:numPr>
+          <w:ilvl w:val="0"/>
+          <w:numId w:val="28"/>
+        </w:numPr>
+        <w:rPr>
+          <w:sz w:val="24"/>
+          <w:szCs w:val="24"/>
+        </w:rPr>
+      </w:pPr>
+      <w:r>
+        <w:rPr>
+          <w:sz w:val="24"/>
+          <w:szCs w:val="24"/>
+        </w:rPr>
+        <w:t xml:space="preserve">The assumptions that we investigated in Question </w:t>
+      </w:r>
+      <w:r>
+        <w:rPr>
+          <w:sz w:val="24"/>
+          <w:szCs w:val="24"/>
+        </w:rPr>
+        <w:t>5</w:t>
+      </w:r>
+      <w:r>
+        <w:rPr>
+          <w:sz w:val="24"/>
+          <w:szCs w:val="24"/>
+        </w:rPr>
+        <w:t xml:space="preserve"> deal </w:t>
+      </w:r>
+      <w:r>
+        <w:rPr>
+          <w:sz w:val="24"/>
+          <w:szCs w:val="24"/>
+        </w:rPr>
+        <w:t>with</w:t>
+      </w:r>
+      <w:r>
+        <w:rPr>
+          <w:sz w:val="24"/>
+          <w:szCs w:val="24"/>
+        </w:rPr>
+        <w:t xml:space="preserve"> the model and the errors.  In Question </w:t>
+      </w:r>
+      <w:r>
+        <w:rPr>
+          <w:sz w:val="24"/>
+          <w:szCs w:val="24"/>
+        </w:rPr>
+        <w:t>6</w:t>
+      </w:r>
+      <w:r>
+        <w:rPr>
+          <w:sz w:val="24"/>
+          <w:szCs w:val="24"/>
+        </w:rPr>
+        <w:t xml:space="preserve"> we focus on the predictors.  </w:t>
+      </w:r>
     </w:p>
     <w:p>
       <w:pPr>
@@ -2770,75 +3339,133 @@
           <w:numId w:val="24"/>
         </w:numPr>
         <w:rPr>
-          <w:rFonts w:cstheme="minorHAnsi"/>
-          <w:sz w:val="24"/>
-          <w:szCs w:val="24"/>
-        </w:rPr>
-      </w:pPr>
-      <w:r>
-        <w:rPr>
-          <w:sz w:val="24"/>
-          <w:szCs w:val="24"/>
-        </w:rPr>
-        <w:t xml:space="preserve">Write the code to identify the points with high leverage and save them to an R Object named HighLev.  </w:t>
-      </w:r>
+          <w:sz w:val="24"/>
+          <w:szCs w:val="24"/>
+        </w:rPr>
+      </w:pPr>
+      <w:r>
+        <w:rPr>
+          <w:sz w:val="24"/>
+          <w:szCs w:val="24"/>
+        </w:rPr>
+        <w:t xml:space="preserve">Assumption 7 Predictors – No </w:t>
+      </w:r>
+      <w:r>
+        <w:rPr>
+          <w:sz w:val="24"/>
+          <w:szCs w:val="24"/>
+        </w:rPr>
+        <w:t>Measurement</w:t>
+      </w:r>
+      <w:r>
+        <w:rPr>
+          <w:sz w:val="24"/>
+          <w:szCs w:val="24"/>
+        </w:rPr>
+        <w:t xml:space="preserve"> Error</w:t>
+      </w:r>
+      <w:r>
+        <w:rPr>
+          <w:sz w:val="24"/>
+          <w:szCs w:val="24"/>
+        </w:rPr>
+        <w:t>.  We don’t have a diagnostic to check this, but write a sentence that explains what this assumption means for this example.</w:t>
+      </w:r>
+    </w:p>
+    <w:p>
+      <w:pPr>
+        <w:pStyle w:val="ListParagraph"/>
+        <w:ind w:left="1080"/>
+        <w:rPr>
+          <w:sz w:val="24"/>
+          <w:szCs w:val="24"/>
+        </w:rPr>
+      </w:pPr>
+    </w:p>
+    <w:p>
+      <w:pPr>
+        <w:pStyle w:val="ListParagraph"/>
+        <w:ind w:left="1080"/>
+        <w:rPr>
+          <w:color w:val="4F81BD" w:themeColor="accent1"/>
+          <w:sz w:val="24"/>
+          <w:szCs w:val="24"/>
+        </w:rPr>
+      </w:pPr>
+      <w:r>
+        <w:rPr>
+          <w:color w:val="4F81BD" w:themeColor="accent1"/>
+          <w:sz w:val="24"/>
+          <w:szCs w:val="24"/>
+        </w:rPr>
+        <w:t>The 7</w:t>
+      </w:r>
+      <w:r>
+        <w:rPr>
+          <w:color w:val="4F81BD" w:themeColor="accent1"/>
+          <w:sz w:val="24"/>
+          <w:szCs w:val="24"/>
+          <w:vertAlign w:val="superscript"/>
+        </w:rPr>
+        <w:t>th</w:t>
+      </w:r>
+      <w:r>
+        <w:rPr>
+          <w:color w:val="4F81BD" w:themeColor="accent1"/>
+          <w:sz w:val="24"/>
+          <w:szCs w:val="24"/>
+        </w:rPr>
+        <w:t xml:space="preserve"> regression assumption states  that there is no measurement error, meaning, all the predictor variables (X1,X2,…</w:t>
+      </w:r>
+      <w:bookmarkStart w:id="0" w:name="_GoBack"/>
+      <w:bookmarkEnd w:id="0"/>
+      <w:r>
+        <w:rPr>
+          <w:color w:val="4F81BD" w:themeColor="accent1"/>
+          <w:sz w:val="24"/>
+          <w:szCs w:val="24"/>
+        </w:rPr>
+        <w:t>Xn) are measured without error.</w:t>
+      </w:r>
+    </w:p>
+    <w:p>
+      <w:pPr>
+        <w:pStyle w:val="ListParagraph"/>
+        <w:ind w:left="1080"/>
+        <w:rPr>
+          <w:sz w:val="24"/>
+          <w:szCs w:val="24"/>
+        </w:rPr>
+      </w:pPr>
+    </w:p>
+    <w:p>
+      <w:pPr>
+        <w:pStyle w:val="ListParagraph"/>
+        <w:ind w:left="1080"/>
+        <w:rPr>
+          <w:sz w:val="24"/>
+          <w:szCs w:val="24"/>
+        </w:rPr>
+      </w:pPr>
+    </w:p>
+    <w:p>
+      <w:pPr>
+        <w:rPr>
+          <w:sz w:val="24"/>
+          <w:szCs w:val="24"/>
+        </w:rPr>
+      </w:pPr>
       <w:r>
         <w:rPr>
           <w:b/>
           <w:sz w:val="24"/>
           <w:szCs w:val="24"/>
         </w:rPr>
-        <w:t>See LM 3 – High Leverage</w:t>
-      </w:r>
-      <w:r>
-        <w:rPr>
-          <w:rFonts w:cstheme="minorHAnsi"/>
-          <w:b/>
-          <w:sz w:val="24"/>
-          <w:szCs w:val="24"/>
-        </w:rPr>
-        <w:t xml:space="preserve"> </w:t>
-      </w:r>
-      <w:r>
-        <w:rPr>
-          <w:b/>
-          <w:sz w:val="24"/>
-          <w:szCs w:val="24"/>
-        </w:rPr>
-        <w:t>on 321 R How-to</w:t>
-      </w:r>
-      <w:r>
-        <w:rPr>
-          <w:sz w:val="24"/>
-          <w:szCs w:val="24"/>
-        </w:rPr>
-        <w:t>.  How many of the 804 points were identified?</w:t>
-      </w:r>
-    </w:p>
-    <w:p>
-      <w:pPr>
-        <w:pStyle w:val="ListParagraph"/>
-        <w:ind w:left="1080"/>
-        <w:rPr>
-          <w:sz w:val="24"/>
-          <w:szCs w:val="24"/>
-        </w:rPr>
-      </w:pPr>
-    </w:p>
-    <w:p>
-      <w:pPr>
-        <w:pStyle w:val="ListParagraph"/>
-        <w:ind w:left="1080"/>
-        <w:rPr>
-          <w:sz w:val="24"/>
-          <w:szCs w:val="24"/>
-        </w:rPr>
-      </w:pPr>
-    </w:p>
-    <w:p>
-      <w:pPr>
-        <w:pStyle w:val="ListParagraph"/>
-        <w:ind w:left="1080"/>
+        <w:t xml:space="preserve">Since we only have one predictor in the model, Assumption 8 Predictors – Predictors Independence is not relevant.  </w:t>
+      </w:r>
+    </w:p>
+    <w:p>
+      <w:pPr>
         <w:rPr>
           <w:sz w:val="24"/>
           <w:szCs w:val="24"/>
@@ -2853,6 +3480,182 @@
           <w:numId w:val="24"/>
         </w:numPr>
         <w:rPr>
+          <w:sz w:val="24"/>
+          <w:szCs w:val="24"/>
+        </w:rPr>
+      </w:pPr>
+      <w:r>
+        <w:rPr>
+          <w:sz w:val="24"/>
+          <w:szCs w:val="24"/>
+        </w:rPr>
+        <w:t>Page 108 of the text states that points are consider</w:t>
+      </w:r>
+      <w:r>
+        <w:rPr>
+          <w:sz w:val="24"/>
+          <w:szCs w:val="24"/>
+        </w:rPr>
+        <w:t>ed</w:t>
+      </w:r>
+      <w:r>
+        <w:rPr>
+          <w:sz w:val="24"/>
+          <w:szCs w:val="24"/>
+        </w:rPr>
+        <w:t xml:space="preserve"> to have high leverage if the leverage value exceeds </w:t>
+      </w:r>
+      <w:r>
+        <w:rPr>
+          <w:noProof/>
+          <w:position w:val="-18"/>
+          <w:sz w:val="24"/>
+          <w:szCs w:val="24"/>
+        </w:rPr>
+        <w:object w:dxaOrig="1080" w:dyaOrig="580" w14:anchorId="0DC85099">
+          <v:shape id="_x0000_i1025" type="#_x0000_t75" alt="" style="width:53.85pt;height:28.95pt;mso-width-percent:0;mso-height-percent:0;mso-width-percent:0;mso-height-percent:0" o:ole="">
+            <v:imagedata r:id="rId16" o:title=""/>
+          </v:shape>
+          <o:OLEObject Type="Embed" ProgID="Equation.DSMT4" ShapeID="_x0000_i1025" DrawAspect="Content" ObjectID="_1665737532" r:id="rId17"/>
+        </w:object>
+      </w:r>
+      <w:r>
+        <w:rPr>
+          <w:sz w:val="24"/>
+          <w:szCs w:val="24"/>
+        </w:rPr>
+        <w:t xml:space="preserve">.  What is the cutoff value for leverage for this data set? </w:t>
+      </w:r>
+    </w:p>
+    <w:p>
+      <w:pPr>
+        <w:pStyle w:val="ListParagraph"/>
+        <w:rPr>
+          <w:sz w:val="24"/>
+          <w:szCs w:val="24"/>
+        </w:rPr>
+      </w:pPr>
+    </w:p>
+    <w:p>
+      <w:pPr>
+        <w:pStyle w:val="ListParagraph"/>
+        <w:ind w:left="1080"/>
+        <w:rPr>
+          <w:sz w:val="24"/>
+          <w:szCs w:val="24"/>
+        </w:rPr>
+      </w:pPr>
+      <w:r>
+        <w:rPr>
+          <w:sz w:val="24"/>
+          <w:szCs w:val="24"/>
+        </w:rPr>
+        <w:t xml:space="preserve">p = 1 ; there is one predictor </w:t>
+      </w:r>
+    </w:p>
+    <w:p>
+      <w:pPr>
+        <w:pStyle w:val="ListParagraph"/>
+        <w:ind w:left="1080"/>
+        <w:rPr>
+          <w:sz w:val="24"/>
+          <w:szCs w:val="24"/>
+        </w:rPr>
+      </w:pPr>
+      <w:r>
+        <w:rPr>
+          <w:sz w:val="24"/>
+          <w:szCs w:val="24"/>
+        </w:rPr>
+        <w:t>n = 804; there are 804 cars in the dataset</w:t>
+      </w:r>
+    </w:p>
+    <w:p>
+      <w:pPr>
+        <w:pStyle w:val="ListParagraph"/>
+        <w:ind w:left="1080"/>
+        <w:rPr>
+          <w:sz w:val="24"/>
+          <w:szCs w:val="24"/>
+        </w:rPr>
+      </w:pPr>
+    </w:p>
+    <w:p>
+      <w:pPr>
+        <w:pStyle w:val="ListParagraph"/>
+        <w:ind w:left="1080"/>
+        <w:rPr>
+          <w:color w:val="4F81BD" w:themeColor="accent1"/>
+          <w:sz w:val="24"/>
+          <w:szCs w:val="24"/>
+        </w:rPr>
+      </w:pPr>
+      <w:r>
+        <w:rPr>
+          <w:color w:val="4F81BD" w:themeColor="accent1"/>
+          <w:sz w:val="24"/>
+          <w:szCs w:val="24"/>
+        </w:rPr>
+        <w:t>High Leverage = 2(1+1)/804 = 4/804 = .00497512</w:t>
+      </w:r>
+    </w:p>
+    <w:p>
+      <w:pPr>
+        <w:pStyle w:val="ListParagraph"/>
+        <w:ind w:left="1080"/>
+        <w:rPr>
+          <w:color w:val="4F81BD" w:themeColor="accent1"/>
+          <w:sz w:val="24"/>
+          <w:szCs w:val="24"/>
+        </w:rPr>
+      </w:pPr>
+    </w:p>
+    <w:p>
+      <w:pPr>
+        <w:pStyle w:val="ListParagraph"/>
+        <w:ind w:left="1080"/>
+        <w:rPr>
+          <w:color w:val="4F81BD" w:themeColor="accent1"/>
+          <w:sz w:val="24"/>
+          <w:szCs w:val="24"/>
+        </w:rPr>
+      </w:pPr>
+      <w:r>
+        <w:rPr>
+          <w:color w:val="4F81BD" w:themeColor="accent1"/>
+          <w:sz w:val="24"/>
+          <w:szCs w:val="24"/>
+        </w:rPr>
+        <w:t>.00497512 is the leverage cutoff for this dataset.</w:t>
+      </w:r>
+    </w:p>
+    <w:p>
+      <w:pPr>
+        <w:pStyle w:val="ListParagraph"/>
+        <w:ind w:left="1080"/>
+        <w:rPr>
+          <w:sz w:val="24"/>
+          <w:szCs w:val="24"/>
+        </w:rPr>
+      </w:pPr>
+    </w:p>
+    <w:p>
+      <w:pPr>
+        <w:pStyle w:val="ListParagraph"/>
+        <w:rPr>
+          <w:sz w:val="24"/>
+          <w:szCs w:val="24"/>
+        </w:rPr>
+      </w:pPr>
+    </w:p>
+    <w:p>
+      <w:pPr>
+        <w:pStyle w:val="ListParagraph"/>
+        <w:numPr>
+          <w:ilvl w:val="0"/>
+          <w:numId w:val="24"/>
+        </w:numPr>
+        <w:rPr>
           <w:rFonts w:cstheme="minorHAnsi"/>
           <w:sz w:val="24"/>
           <w:szCs w:val="24"/>
@@ -2863,21 +3666,7 @@
           <w:sz w:val="24"/>
           <w:szCs w:val="24"/>
         </w:rPr>
-        <w:t xml:space="preserve">Make a plot of Cooks D by observation number using the HighLev R Object. </w:t>
-      </w:r>
-      <w:r>
-        <w:rPr>
-          <w:sz w:val="24"/>
-          <w:szCs w:val="24"/>
-        </w:rPr>
-        <w:t xml:space="preserve"> Write the code so that the observation number for the top five values are identified. </w:t>
-      </w:r>
-      <w:r>
-        <w:rPr>
-          <w:sz w:val="24"/>
-          <w:szCs w:val="24"/>
-        </w:rPr>
-        <w:t xml:space="preserve"> Use snipping tool to cut and paste plot.  </w:t>
+        <w:t xml:space="preserve">Write the code to identify the points with high leverage and save them to an R Object named HighLev.  </w:t>
       </w:r>
       <w:r>
         <w:rPr>
@@ -2885,7 +3674,7 @@
           <w:sz w:val="24"/>
           <w:szCs w:val="24"/>
         </w:rPr>
-        <w:t xml:space="preserve">See LM 3 – </w:t>
+        <w:t>See LM 3 – High Leverage</w:t>
       </w:r>
       <w:r>
         <w:rPr>
@@ -2894,6 +3683,160 @@
           <w:sz w:val="24"/>
           <w:szCs w:val="24"/>
         </w:rPr>
+        <w:t xml:space="preserve"> </w:t>
+      </w:r>
+      <w:r>
+        <w:rPr>
+          <w:b/>
+          <w:sz w:val="24"/>
+          <w:szCs w:val="24"/>
+        </w:rPr>
+        <w:t>on 321 R How-to</w:t>
+      </w:r>
+      <w:r>
+        <w:rPr>
+          <w:sz w:val="24"/>
+          <w:szCs w:val="24"/>
+        </w:rPr>
+        <w:t>.  How many of the 804 points were identified?</w:t>
+      </w:r>
+    </w:p>
+    <w:p>
+      <w:pPr>
+        <w:pStyle w:val="ListParagraph"/>
+        <w:ind w:left="1080"/>
+        <w:rPr>
+          <w:sz w:val="24"/>
+          <w:szCs w:val="24"/>
+        </w:rPr>
+      </w:pPr>
+      <w:r>
+        <w:rPr>
+          <w:noProof/>
+          <w:sz w:val="24"/>
+          <w:szCs w:val="24"/>
+        </w:rPr>
+        <w:drawing>
+          <wp:inline distT="0" distB="0" distL="0" distR="0" wp14:anchorId="47B86D02" wp14:editId="2E84676F">
+            <wp:extent cx="3447875" cy="1185391"/>
+            <wp:effectExtent l="0" t="0" r="0" b="0"/>
+            <wp:docPr id="8" name="Picture 8"/>
+            <wp:cNvGraphicFramePr>
+              <a:graphicFrameLocks xmlns:a="http://schemas.openxmlformats.org/drawingml/2006/main" noChangeAspect="1"/>
+            </wp:cNvGraphicFramePr>
+            <a:graphic xmlns:a="http://schemas.openxmlformats.org/drawingml/2006/main">
+              <a:graphicData uri="http://schemas.openxmlformats.org/drawingml/2006/picture">
+                <pic:pic xmlns:pic="http://schemas.openxmlformats.org/drawingml/2006/picture">
+                  <pic:nvPicPr>
+                    <pic:cNvPr id="8" name="Screen Shot 2020-10-31 at 5.04.21 PM.png"/>
+                    <pic:cNvPicPr/>
+                  </pic:nvPicPr>
+                  <pic:blipFill>
+                    <a:blip r:embed="rId18" cstate="print">
+                      <a:extLst>
+                        <a:ext uri="{28A0092B-C50C-407E-A947-70E740481C1C}">
+                          <a14:useLocalDpi xmlns:a14="http://schemas.microsoft.com/office/drawing/2010/main" val="0"/>
+                        </a:ext>
+                      </a:extLst>
+                    </a:blip>
+                    <a:stretch>
+                      <a:fillRect/>
+                    </a:stretch>
+                  </pic:blipFill>
+                  <pic:spPr>
+                    <a:xfrm>
+                      <a:off x="0" y="0"/>
+                      <a:ext cx="3454832" cy="1187783"/>
+                    </a:xfrm>
+                    <a:prstGeom prst="rect">
+                      <a:avLst/>
+                    </a:prstGeom>
+                  </pic:spPr>
+                </pic:pic>
+              </a:graphicData>
+            </a:graphic>
+          </wp:inline>
+        </w:drawing>
+      </w:r>
+    </w:p>
+    <w:p>
+      <w:pPr>
+        <w:pStyle w:val="ListParagraph"/>
+        <w:ind w:left="1080"/>
+        <w:rPr>
+          <w:color w:val="4F81BD" w:themeColor="accent1"/>
+          <w:sz w:val="24"/>
+          <w:szCs w:val="24"/>
+        </w:rPr>
+      </w:pPr>
+      <w:r>
+        <w:rPr>
+          <w:color w:val="4F81BD" w:themeColor="accent1"/>
+          <w:sz w:val="24"/>
+          <w:szCs w:val="24"/>
+        </w:rPr>
+        <w:t xml:space="preserve">81 points were defined with high leverage.  </w:t>
+      </w:r>
+    </w:p>
+    <w:p>
+      <w:pPr>
+        <w:pStyle w:val="ListParagraph"/>
+        <w:ind w:left="1080"/>
+        <w:rPr>
+          <w:sz w:val="24"/>
+          <w:szCs w:val="24"/>
+        </w:rPr>
+      </w:pPr>
+    </w:p>
+    <w:p>
+      <w:pPr>
+        <w:pStyle w:val="ListParagraph"/>
+        <w:numPr>
+          <w:ilvl w:val="0"/>
+          <w:numId w:val="24"/>
+        </w:numPr>
+        <w:rPr>
+          <w:rFonts w:cstheme="minorHAnsi"/>
+          <w:sz w:val="24"/>
+          <w:szCs w:val="24"/>
+        </w:rPr>
+      </w:pPr>
+      <w:r>
+        <w:rPr>
+          <w:sz w:val="24"/>
+          <w:szCs w:val="24"/>
+        </w:rPr>
+        <w:t xml:space="preserve">Make a plot of Cooks D by observation number using the HighLev R Object. </w:t>
+      </w:r>
+      <w:r>
+        <w:rPr>
+          <w:sz w:val="24"/>
+          <w:szCs w:val="24"/>
+        </w:rPr>
+        <w:t xml:space="preserve"> Write the code so that the observation number for the top five values are identified. </w:t>
+      </w:r>
+      <w:r>
+        <w:rPr>
+          <w:sz w:val="24"/>
+          <w:szCs w:val="24"/>
+        </w:rPr>
+        <w:t xml:space="preserve"> Use snipping tool to cut and paste plot.  </w:t>
+      </w:r>
+      <w:r>
+        <w:rPr>
+          <w:b/>
+          <w:sz w:val="24"/>
+          <w:szCs w:val="24"/>
+        </w:rPr>
+        <w:t xml:space="preserve">See LM 3 – </w:t>
+      </w:r>
+      <w:r>
+        <w:rPr>
+          <w:rFonts w:cstheme="minorHAnsi"/>
+          <w:b/>
+          <w:sz w:val="24"/>
+          <w:szCs w:val="24"/>
+        </w:rPr>
         <w:t xml:space="preserve">Cooks D </w:t>
       </w:r>
       <w:r>
@@ -2920,6 +3863,55 @@
           <w:szCs w:val="24"/>
         </w:rPr>
       </w:pPr>
+      <w:r>
+        <w:rPr>
+          <w:noProof/>
+          <w:sz w:val="24"/>
+          <w:szCs w:val="24"/>
+        </w:rPr>
+        <w:lastRenderedPageBreak/>
+        <w:drawing>
+          <wp:inline distT="0" distB="0" distL="0" distR="0" wp14:anchorId="69058F17" wp14:editId="0AF466EF">
+            <wp:extent cx="4110606" cy="2225261"/>
+            <wp:effectExtent l="0" t="0" r="4445" b="0"/>
+            <wp:docPr id="9" name="Picture 9"/>
+            <wp:cNvGraphicFramePr>
+              <a:graphicFrameLocks xmlns:a="http://schemas.openxmlformats.org/drawingml/2006/main" noChangeAspect="1"/>
+            </wp:cNvGraphicFramePr>
+            <a:graphic xmlns:a="http://schemas.openxmlformats.org/drawingml/2006/main">
+              <a:graphicData uri="http://schemas.openxmlformats.org/drawingml/2006/picture">
+                <pic:pic xmlns:pic="http://schemas.openxmlformats.org/drawingml/2006/picture">
+                  <pic:nvPicPr>
+                    <pic:cNvPr id="9" name="Screen Shot 2020-10-31 at 5.08.38 PM.png"/>
+                    <pic:cNvPicPr/>
+                  </pic:nvPicPr>
+                  <pic:blipFill>
+                    <a:blip r:embed="rId19" cstate="print">
+                      <a:extLst>
+                        <a:ext uri="{28A0092B-C50C-407E-A947-70E740481C1C}">
+                          <a14:useLocalDpi xmlns:a14="http://schemas.microsoft.com/office/drawing/2010/main" val="0"/>
+                        </a:ext>
+                      </a:extLst>
+                    </a:blip>
+                    <a:stretch>
+                      <a:fillRect/>
+                    </a:stretch>
+                  </pic:blipFill>
+                  <pic:spPr>
+                    <a:xfrm>
+                      <a:off x="0" y="0"/>
+                      <a:ext cx="4111908" cy="2225966"/>
+                    </a:xfrm>
+                    <a:prstGeom prst="rect">
+                      <a:avLst/>
+                    </a:prstGeom>
+                  </pic:spPr>
+                </pic:pic>
+              </a:graphicData>
+            </a:graphic>
+          </wp:inline>
+        </w:drawing>
+      </w:r>
     </w:p>
     <w:p>
       <w:pPr>
@@ -2982,12 +3974,12 @@
         <w:tblLook w:val="04A0" w:firstRow="1" w:lastRow="0" w:firstColumn="1" w:lastColumn="0" w:noHBand="0" w:noVBand="1"/>
       </w:tblPr>
       <w:tblGrid>
+        <w:gridCol w:w="1397"/>
+        <w:gridCol w:w="897"/>
+        <w:gridCol w:w="1113"/>
+        <w:gridCol w:w="1469"/>
         <w:gridCol w:w="1413"/>
-        <w:gridCol w:w="1340"/>
-        <w:gridCol w:w="1371"/>
-        <w:gridCol w:w="1469"/>
-        <w:gridCol w:w="1324"/>
-        <w:gridCol w:w="1353"/>
+        <w:gridCol w:w="1981"/>
       </w:tblGrid>
       <w:tr>
         <w:tc>
@@ -3139,6 +4131,13 @@
                 <w:szCs w:val="24"/>
               </w:rPr>
             </w:pPr>
+            <w:r>
+              <w:rPr>
+                <w:sz w:val="24"/>
+                <w:szCs w:val="24"/>
+              </w:rPr>
+              <w:t>160</w:t>
+            </w:r>
           </w:p>
         </w:tc>
         <w:tc>
@@ -3161,20 +4160,17 @@
             <w:tcW w:w="1416" w:type="dxa"/>
           </w:tcPr>
           <w:p>
-            <w:pPr>
-              <w:pStyle w:val="ListParagraph"/>
-              <w:ind w:left="0"/>
+            <w:r>
               <w:rPr>
-                <w:sz w:val="24"/>
-                <w:szCs w:val="24"/>
+                <w:rFonts w:ascii="Lucida Sans" w:hAnsi="Lucida Sans"/>
+                <w:color w:val="000000"/>
+                <w:sz w:val="18"/>
+                <w:szCs w:val="18"/>
+                <w:shd w:val="clear" w:color="auto" w:fill="FFFFFF"/>
               </w:rPr>
-            </w:pPr>
+              <w:t>42691</w:t>
+            </w:r>
           </w:p>
-        </w:tc>
-        <w:tc>
-          <w:tcPr>
-            <w:tcW w:w="1416" w:type="dxa"/>
-          </w:tcPr>
           <w:p>
             <w:pPr>
               <w:pStyle w:val="ListParagraph"/>
@@ -3191,6 +4187,18 @@
             <w:tcW w:w="1416" w:type="dxa"/>
           </w:tcPr>
           <w:p>
+            <w:r>
+              <w:rPr>
+                <w:rFonts w:ascii="Lucida Sans" w:hAnsi="Lucida Sans"/>
+                <w:color w:val="000000"/>
+                <w:sz w:val="18"/>
+                <w:szCs w:val="18"/>
+                <w:shd w:val="clear" w:color="auto" w:fill="FFFFFF"/>
+              </w:rPr>
+              <w:t>2.847434884</w:t>
+            </w:r>
+          </w:p>
+          <w:p>
             <w:pPr>
               <w:pStyle w:val="ListParagraph"/>
               <w:ind w:left="0"/>
@@ -3205,6 +4213,45 @@
           <w:tcPr>
             <w:tcW w:w="1416" w:type="dxa"/>
           </w:tcPr>
+          <w:p>
+            <w:r>
+              <w:rPr>
+                <w:rFonts w:ascii="Lucida Sans" w:hAnsi="Lucida Sans"/>
+                <w:color w:val="000000"/>
+                <w:sz w:val="18"/>
+                <w:szCs w:val="18"/>
+                <w:shd w:val="clear" w:color="auto" w:fill="FFFFFF"/>
+              </w:rPr>
+              <w:t>0.010930209</w:t>
+            </w:r>
+          </w:p>
+          <w:p>
+            <w:pPr>
+              <w:pStyle w:val="ListParagraph"/>
+              <w:ind w:left="0"/>
+              <w:rPr>
+                <w:sz w:val="24"/>
+                <w:szCs w:val="24"/>
+              </w:rPr>
+            </w:pPr>
+          </w:p>
+        </w:tc>
+        <w:tc>
+          <w:tcPr>
+            <w:tcW w:w="1416" w:type="dxa"/>
+          </w:tcPr>
+          <w:p>
+            <w:r>
+              <w:rPr>
+                <w:rFonts w:ascii="Lucida Sans" w:hAnsi="Lucida Sans"/>
+                <w:color w:val="000000"/>
+                <w:sz w:val="18"/>
+                <w:szCs w:val="18"/>
+                <w:shd w:val="clear" w:color="auto" w:fill="FFFFFF"/>
+              </w:rPr>
+              <w:t>0.04480011422456</w:t>
+            </w:r>
+          </w:p>
           <w:p>
             <w:pPr>
               <w:pStyle w:val="ListParagraph"/>
@@ -3232,6 +4279,13 @@
                 <w:szCs w:val="24"/>
               </w:rPr>
             </w:pPr>
+            <w:r>
+              <w:rPr>
+                <w:sz w:val="24"/>
+                <w:szCs w:val="24"/>
+              </w:rPr>
+              <w:t>151</w:t>
+            </w:r>
           </w:p>
         </w:tc>
         <w:tc>
@@ -3254,20 +4308,16 @@
             <w:tcW w:w="1416" w:type="dxa"/>
           </w:tcPr>
           <w:p>
-            <w:pPr>
-              <w:pStyle w:val="ListParagraph"/>
-              <w:ind w:left="0"/>
+            <w:r>
               <w:rPr>
-                <w:sz w:val="24"/>
-                <w:szCs w:val="24"/>
+                <w:rFonts w:ascii="Lucida Sans" w:hAnsi="Lucida Sans"/>
+                <w:color w:val="000000"/>
+                <w:sz w:val="18"/>
+                <w:szCs w:val="18"/>
               </w:rPr>
-            </w:pPr>
+              <w:t>583</w:t>
+            </w:r>
           </w:p>
-        </w:tc>
-        <w:tc>
-          <w:tcPr>
-            <w:tcW w:w="1416" w:type="dxa"/>
-          </w:tcPr>
           <w:p>
             <w:pPr>
               <w:pStyle w:val="ListParagraph"/>
@@ -3284,6 +4334,17 @@
             <w:tcW w:w="1416" w:type="dxa"/>
           </w:tcPr>
           <w:p>
+            <w:r>
+              <w:rPr>
+                <w:rFonts w:ascii="Lucida Sans" w:hAnsi="Lucida Sans"/>
+                <w:color w:val="000000"/>
+                <w:sz w:val="18"/>
+                <w:szCs w:val="18"/>
+              </w:rPr>
+              <w:t>2.833693779</w:t>
+            </w:r>
+          </w:p>
+          <w:p>
             <w:pPr>
               <w:pStyle w:val="ListParagraph"/>
               <w:ind w:left="0"/>
@@ -3299,6 +4360,43 @@
             <w:tcW w:w="1416" w:type="dxa"/>
           </w:tcPr>
           <w:p>
+            <w:r>
+              <w:rPr>
+                <w:rFonts w:ascii="Lucida Sans" w:hAnsi="Lucida Sans"/>
+                <w:color w:val="000000"/>
+                <w:sz w:val="18"/>
+                <w:szCs w:val="18"/>
+              </w:rPr>
+              <w:t>0.008112252</w:t>
+            </w:r>
+          </w:p>
+          <w:p>
+            <w:pPr>
+              <w:pStyle w:val="ListParagraph"/>
+              <w:ind w:left="0"/>
+              <w:rPr>
+                <w:sz w:val="24"/>
+                <w:szCs w:val="24"/>
+              </w:rPr>
+            </w:pPr>
+          </w:p>
+        </w:tc>
+        <w:tc>
+          <w:tcPr>
+            <w:tcW w:w="1416" w:type="dxa"/>
+          </w:tcPr>
+          <w:p>
+            <w:r>
+              <w:rPr>
+                <w:rFonts w:ascii="Lucida Sans" w:hAnsi="Lucida Sans"/>
+                <w:color w:val="000000"/>
+                <w:sz w:val="18"/>
+                <w:szCs w:val="18"/>
+              </w:rPr>
+              <w:t>0.03283633891952</w:t>
+            </w:r>
+          </w:p>
+          <w:p>
             <w:pPr>
               <w:pStyle w:val="ListParagraph"/>
               <w:ind w:left="0"/>
@@ -3358,7 +4456,6 @@
           <w:sz w:val="24"/>
           <w:szCs w:val="24"/>
         </w:rPr>
-        <w:lastRenderedPageBreak/>
         <w:t xml:space="preserve">For each point explain what makes </w:t>
       </w:r>
       <w:r>
@@ -3558,8 +4655,8 @@
       </w:pPr>
     </w:p>
     <w:sectPr>
-      <w:headerReference w:type="default" r:id="rId9"/>
-      <w:footerReference w:type="default" r:id="rId10"/>
+      <w:headerReference w:type="default" r:id="rId20"/>
+      <w:footerReference w:type="default" r:id="rId21"/>
       <w:pgSz w:w="12240" w:h="15840"/>
       <w:pgMar w:top="1440" w:right="1440" w:bottom="1440" w:left="1440" w:header="720" w:footer="720" w:gutter="0"/>
       <w:cols w:space="720"/>
@@ -4067,6 +5164,119 @@
     </w:lvl>
   </w:abstractNum>
   <w:abstractNum w:abstractNumId="3" w15:restartNumberingAfterBreak="0">
+    <w:nsid w:val="15F75484"/>
+    <w:multiLevelType w:val="hybridMultilevel"/>
+    <w:tmpl w:val="E6B8BA0C"/>
+    <w:lvl w:ilvl="0" w:tplc="0A804072">
+      <w:start w:val="130"/>
+      <w:numFmt w:val="bullet"/>
+      <w:lvlText w:val="-"/>
+      <w:lvlJc w:val="left"/>
+      <w:pPr>
+        <w:ind w:left="1080" w:hanging="360"/>
+      </w:pPr>
+      <w:rPr>
+        <w:rFonts w:ascii="Times New Roman" w:eastAsia="Times New Roman" w:hAnsi="Times New Roman" w:cs="Times New Roman" w:hint="default"/>
+      </w:rPr>
+    </w:lvl>
+    <w:lvl w:ilvl="1" w:tplc="04090003" w:tentative="1">
+      <w:start w:val="1"/>
+      <w:numFmt w:val="bullet"/>
+      <w:lvlText w:val="o"/>
+      <w:lvlJc w:val="left"/>
+      <w:pPr>
+        <w:ind w:left="1800" w:hanging="360"/>
+      </w:pPr>
+      <w:rPr>
+        <w:rFonts w:ascii="Courier New" w:hAnsi="Courier New" w:cs="Courier New" w:hint="default"/>
+      </w:rPr>
+    </w:lvl>
+    <w:lvl w:ilvl="2" w:tplc="04090005" w:tentative="1">
+      <w:start w:val="1"/>
+      <w:numFmt w:val="bullet"/>
+      <w:lvlText w:val=""/>
+      <w:lvlJc w:val="left"/>
+      <w:pPr>
+        <w:ind w:left="2520" w:hanging="360"/>
+      </w:pPr>
+      <w:rPr>
+        <w:rFonts w:ascii="Wingdings" w:hAnsi="Wingdings" w:hint="default"/>
+      </w:rPr>
+    </w:lvl>
+    <w:lvl w:ilvl="3" w:tplc="04090001" w:tentative="1">
+      <w:start w:val="1"/>
+      <w:numFmt w:val="bullet"/>
+      <w:lvlText w:val=""/>
+      <w:lvlJc w:val="left"/>
+      <w:pPr>
+        <w:ind w:left="3240" w:hanging="360"/>
+      </w:pPr>
+      <w:rPr>
+        <w:rFonts w:ascii="Symbol" w:hAnsi="Symbol" w:hint="default"/>
+      </w:rPr>
+    </w:lvl>
+    <w:lvl w:ilvl="4" w:tplc="04090003" w:tentative="1">
+      <w:start w:val="1"/>
+      <w:numFmt w:val="bullet"/>
+      <w:lvlText w:val="o"/>
+      <w:lvlJc w:val="left"/>
+      <w:pPr>
+        <w:ind w:left="3960" w:hanging="360"/>
+      </w:pPr>
+      <w:rPr>
+        <w:rFonts w:ascii="Courier New" w:hAnsi="Courier New" w:cs="Courier New" w:hint="default"/>
+      </w:rPr>
+    </w:lvl>
+    <w:lvl w:ilvl="5" w:tplc="04090005" w:tentative="1">
+      <w:start w:val="1"/>
+      <w:numFmt w:val="bullet"/>
+      <w:lvlText w:val=""/>
+      <w:lvlJc w:val="left"/>
+      <w:pPr>
+        <w:ind w:left="4680" w:hanging="360"/>
+      </w:pPr>
+      <w:rPr>
+        <w:rFonts w:ascii="Wingdings" w:hAnsi="Wingdings" w:hint="default"/>
+      </w:rPr>
+    </w:lvl>
+    <w:lvl w:ilvl="6" w:tplc="04090001" w:tentative="1">
+      <w:start w:val="1"/>
+      <w:numFmt w:val="bullet"/>
+      <w:lvlText w:val=""/>
+      <w:lvlJc w:val="left"/>
+      <w:pPr>
+        <w:ind w:left="5400" w:hanging="360"/>
+      </w:pPr>
+      <w:rPr>
+        <w:rFonts w:ascii="Symbol" w:hAnsi="Symbol" w:hint="default"/>
+      </w:rPr>
+    </w:lvl>
+    <w:lvl w:ilvl="7" w:tplc="04090003" w:tentative="1">
+      <w:start w:val="1"/>
+      <w:numFmt w:val="bullet"/>
+      <w:lvlText w:val="o"/>
+      <w:lvlJc w:val="left"/>
+      <w:pPr>
+        <w:ind w:left="6120" w:hanging="360"/>
+      </w:pPr>
+      <w:rPr>
+        <w:rFonts w:ascii="Courier New" w:hAnsi="Courier New" w:cs="Courier New" w:hint="default"/>
+      </w:rPr>
+    </w:lvl>
+    <w:lvl w:ilvl="8" w:tplc="04090005" w:tentative="1">
+      <w:start w:val="1"/>
+      <w:numFmt w:val="bullet"/>
+      <w:lvlText w:val=""/>
+      <w:lvlJc w:val="left"/>
+      <w:pPr>
+        <w:ind w:left="6840" w:hanging="360"/>
+      </w:pPr>
+      <w:rPr>
+        <w:rFonts w:ascii="Wingdings" w:hAnsi="Wingdings" w:hint="default"/>
+      </w:rPr>
+    </w:lvl>
+  </w:abstractNum>
+  <w:abstractNum w:abstractNumId="4" w15:restartNumberingAfterBreak="0">
     <w:nsid w:val="1A6C5099"/>
     <w:multiLevelType w:val="hybridMultilevel"/>
     <w:tmpl w:val="7894455C"/>
@@ -4179,7 +5389,7 @@
       </w:rPr>
     </w:lvl>
   </w:abstractNum>
-  <w:abstractNum w:abstractNumId="4" w15:restartNumberingAfterBreak="0">
+  <w:abstractNum w:abstractNumId="5" w15:restartNumberingAfterBreak="0">
     <w:nsid w:val="1B53057B"/>
     <w:multiLevelType w:val="hybridMultilevel"/>
     <w:tmpl w:val="AA2C0AA4"/>
@@ -4269,7 +5479,7 @@
       </w:pPr>
     </w:lvl>
   </w:abstractNum>
-  <w:abstractNum w:abstractNumId="5" w15:restartNumberingAfterBreak="0">
+  <w:abstractNum w:abstractNumId="6" w15:restartNumberingAfterBreak="0">
     <w:nsid w:val="232D2F55"/>
     <w:multiLevelType w:val="hybridMultilevel"/>
     <w:tmpl w:val="5AB8AC76"/>
@@ -4358,7 +5568,7 @@
       </w:pPr>
     </w:lvl>
   </w:abstractNum>
-  <w:abstractNum w:abstractNumId="6" w15:restartNumberingAfterBreak="0">
+  <w:abstractNum w:abstractNumId="7" w15:restartNumberingAfterBreak="0">
     <w:nsid w:val="26293C3D"/>
     <w:multiLevelType w:val="hybridMultilevel"/>
     <w:tmpl w:val="E8D4A300"/>
@@ -4447,7 +5657,7 @@
       </w:pPr>
     </w:lvl>
   </w:abstractNum>
-  <w:abstractNum w:abstractNumId="7" w15:restartNumberingAfterBreak="0">
+  <w:abstractNum w:abstractNumId="8" w15:restartNumberingAfterBreak="0">
     <w:nsid w:val="2B825125"/>
     <w:multiLevelType w:val="hybridMultilevel"/>
     <w:tmpl w:val="812E2CB6"/>
@@ -4536,7 +5746,7 @@
       </w:pPr>
     </w:lvl>
   </w:abstractNum>
-  <w:abstractNum w:abstractNumId="8" w15:restartNumberingAfterBreak="0">
+  <w:abstractNum w:abstractNumId="9" w15:restartNumberingAfterBreak="0">
     <w:nsid w:val="2C796280"/>
     <w:multiLevelType w:val="hybridMultilevel"/>
     <w:tmpl w:val="D9A42C3A"/>
@@ -4665,7 +5875,7 @@
       </w:pPr>
     </w:lvl>
   </w:abstractNum>
-  <w:abstractNum w:abstractNumId="9" w15:restartNumberingAfterBreak="0">
+  <w:abstractNum w:abstractNumId="10" w15:restartNumberingAfterBreak="0">
     <w:nsid w:val="3467192F"/>
     <w:multiLevelType w:val="hybridMultilevel"/>
     <w:tmpl w:val="767E4322"/>
@@ -4754,7 +5964,7 @@
       </w:pPr>
     </w:lvl>
   </w:abstractNum>
-  <w:abstractNum w:abstractNumId="10" w15:restartNumberingAfterBreak="0">
+  <w:abstractNum w:abstractNumId="11" w15:restartNumberingAfterBreak="0">
     <w:nsid w:val="35C7596C"/>
     <w:multiLevelType w:val="hybridMultilevel"/>
     <w:tmpl w:val="2EB415B6"/>
@@ -4844,7 +6054,7 @@
       </w:pPr>
     </w:lvl>
   </w:abstractNum>
-  <w:abstractNum w:abstractNumId="11" w15:restartNumberingAfterBreak="0">
+  <w:abstractNum w:abstractNumId="12" w15:restartNumberingAfterBreak="0">
     <w:nsid w:val="386B2F3F"/>
     <w:multiLevelType w:val="hybridMultilevel"/>
     <w:tmpl w:val="1E18F500"/>
@@ -4933,7 +6143,7 @@
       </w:pPr>
     </w:lvl>
   </w:abstractNum>
-  <w:abstractNum w:abstractNumId="12" w15:restartNumberingAfterBreak="0">
+  <w:abstractNum w:abstractNumId="13" w15:restartNumberingAfterBreak="0">
     <w:nsid w:val="3DF352B4"/>
     <w:multiLevelType w:val="hybridMultilevel"/>
     <w:tmpl w:val="8DD6E8F6"/>
@@ -5022,7 +6232,7 @@
       </w:pPr>
     </w:lvl>
   </w:abstractNum>
-  <w:abstractNum w:abstractNumId="13" w15:restartNumberingAfterBreak="0">
+  <w:abstractNum w:abstractNumId="14" w15:restartNumberingAfterBreak="0">
     <w:nsid w:val="3FB250B9"/>
     <w:multiLevelType w:val="hybridMultilevel"/>
     <w:tmpl w:val="8DD6E8F6"/>
@@ -5111,7 +6321,7 @@
       </w:pPr>
     </w:lvl>
   </w:abstractNum>
-  <w:abstractNum w:abstractNumId="14" w15:restartNumberingAfterBreak="0">
+  <w:abstractNum w:abstractNumId="15" w15:restartNumberingAfterBreak="0">
     <w:nsid w:val="411161CC"/>
     <w:multiLevelType w:val="hybridMultilevel"/>
     <w:tmpl w:val="55E21946"/>
@@ -5203,7 +6413,7 @@
       </w:pPr>
     </w:lvl>
   </w:abstractNum>
-  <w:abstractNum w:abstractNumId="15" w15:restartNumberingAfterBreak="0">
+  <w:abstractNum w:abstractNumId="16" w15:restartNumberingAfterBreak="0">
     <w:nsid w:val="46A01BB0"/>
     <w:multiLevelType w:val="hybridMultilevel"/>
     <w:tmpl w:val="B9765EEE"/>
@@ -5316,7 +6526,7 @@
       </w:rPr>
     </w:lvl>
   </w:abstractNum>
-  <w:abstractNum w:abstractNumId="16" w15:restartNumberingAfterBreak="0">
+  <w:abstractNum w:abstractNumId="17" w15:restartNumberingAfterBreak="0">
     <w:nsid w:val="48C91045"/>
     <w:multiLevelType w:val="hybridMultilevel"/>
     <w:tmpl w:val="97CE4BFE"/>
@@ -5406,7 +6616,7 @@
       </w:pPr>
     </w:lvl>
   </w:abstractNum>
-  <w:abstractNum w:abstractNumId="17" w15:restartNumberingAfterBreak="0">
+  <w:abstractNum w:abstractNumId="18" w15:restartNumberingAfterBreak="0">
     <w:nsid w:val="4F9C4D1D"/>
     <w:multiLevelType w:val="hybridMultilevel"/>
     <w:tmpl w:val="4A4CD74A"/>
@@ -5495,7 +6705,7 @@
       </w:pPr>
     </w:lvl>
   </w:abstractNum>
-  <w:abstractNum w:abstractNumId="18" w15:restartNumberingAfterBreak="0">
+  <w:abstractNum w:abstractNumId="19" w15:restartNumberingAfterBreak="0">
     <w:nsid w:val="598F1A54"/>
     <w:multiLevelType w:val="hybridMultilevel"/>
     <w:tmpl w:val="04441078"/>
@@ -5584,7 +6794,7 @@
       </w:pPr>
     </w:lvl>
   </w:abstractNum>
-  <w:abstractNum w:abstractNumId="19" w15:restartNumberingAfterBreak="0">
+  <w:abstractNum w:abstractNumId="20" w15:restartNumberingAfterBreak="0">
     <w:nsid w:val="5DAD0F76"/>
     <w:multiLevelType w:val="hybridMultilevel"/>
     <w:tmpl w:val="04441078"/>
@@ -5673,7 +6883,7 @@
       </w:pPr>
     </w:lvl>
   </w:abstractNum>
-  <w:abstractNum w:abstractNumId="20" w15:restartNumberingAfterBreak="0">
+  <w:abstractNum w:abstractNumId="21" w15:restartNumberingAfterBreak="0">
     <w:nsid w:val="5DD16C6C"/>
     <w:multiLevelType w:val="hybridMultilevel"/>
     <w:tmpl w:val="F7A2C302"/>
@@ -5762,7 +6972,7 @@
       </w:pPr>
     </w:lvl>
   </w:abstractNum>
-  <w:abstractNum w:abstractNumId="21" w15:restartNumberingAfterBreak="0">
+  <w:abstractNum w:abstractNumId="22" w15:restartNumberingAfterBreak="0">
     <w:nsid w:val="617E6602"/>
     <w:multiLevelType w:val="hybridMultilevel"/>
     <w:tmpl w:val="B5400450"/>
@@ -5852,7 +7062,7 @@
       </w:pPr>
     </w:lvl>
   </w:abstractNum>
-  <w:abstractNum w:abstractNumId="22" w15:restartNumberingAfterBreak="0">
+  <w:abstractNum w:abstractNumId="23" w15:restartNumberingAfterBreak="0">
     <w:nsid w:val="61E71521"/>
     <w:multiLevelType w:val="hybridMultilevel"/>
     <w:tmpl w:val="17CAFCD4"/>
@@ -5941,7 +7151,7 @@
       </w:pPr>
     </w:lvl>
   </w:abstractNum>
-  <w:abstractNum w:abstractNumId="23" w15:restartNumberingAfterBreak="0">
+  <w:abstractNum w:abstractNumId="24" w15:restartNumberingAfterBreak="0">
     <w:nsid w:val="653436AD"/>
     <w:multiLevelType w:val="hybridMultilevel"/>
     <w:tmpl w:val="812E2CB6"/>
@@ -6030,7 +7240,7 @@
       </w:pPr>
     </w:lvl>
   </w:abstractNum>
-  <w:abstractNum w:abstractNumId="24" w15:restartNumberingAfterBreak="0">
+  <w:abstractNum w:abstractNumId="25" w15:restartNumberingAfterBreak="0">
     <w:nsid w:val="66452066"/>
     <w:multiLevelType w:val="hybridMultilevel"/>
     <w:tmpl w:val="7F764A3A"/>
@@ -6119,7 +7329,7 @@
       </w:pPr>
     </w:lvl>
   </w:abstractNum>
-  <w:abstractNum w:abstractNumId="25" w15:restartNumberingAfterBreak="0">
+  <w:abstractNum w:abstractNumId="26" w15:restartNumberingAfterBreak="0">
     <w:nsid w:val="6D39037E"/>
     <w:multiLevelType w:val="hybridMultilevel"/>
     <w:tmpl w:val="23829AB2"/>
@@ -6208,7 +7418,7 @@
       </w:pPr>
     </w:lvl>
   </w:abstractNum>
-  <w:abstractNum w:abstractNumId="26" w15:restartNumberingAfterBreak="0">
+  <w:abstractNum w:abstractNumId="27" w15:restartNumberingAfterBreak="0">
     <w:nsid w:val="701945D8"/>
     <w:multiLevelType w:val="hybridMultilevel"/>
     <w:tmpl w:val="79BE1030"/>
@@ -6321,7 +7531,7 @@
       </w:rPr>
     </w:lvl>
   </w:abstractNum>
-  <w:abstractNum w:abstractNumId="27" w15:restartNumberingAfterBreak="0">
+  <w:abstractNum w:abstractNumId="28" w15:restartNumberingAfterBreak="0">
     <w:nsid w:val="74386347"/>
     <w:multiLevelType w:val="hybridMultilevel"/>
     <w:tmpl w:val="C158D074"/>
@@ -6434,7 +7644,7 @@
       </w:rPr>
     </w:lvl>
   </w:abstractNum>
-  <w:abstractNum w:abstractNumId="28" w15:restartNumberingAfterBreak="0">
+  <w:abstractNum w:abstractNumId="29" w15:restartNumberingAfterBreak="0">
     <w:nsid w:val="7A22342A"/>
     <w:multiLevelType w:val="hybridMultilevel"/>
     <w:tmpl w:val="FD925576"/>
@@ -6548,64 +7758,64 @@
     </w:lvl>
   </w:abstractNum>
   <w:num w:numId="1">
-    <w:abstractNumId w:val="7"/>
+    <w:abstractNumId w:val="8"/>
   </w:num>
   <w:num w:numId="2">
-    <w:abstractNumId w:val="17"/>
+    <w:abstractNumId w:val="18"/>
   </w:num>
   <w:num w:numId="3">
+    <w:abstractNumId w:val="14"/>
+  </w:num>
+  <w:num w:numId="4">
     <w:abstractNumId w:val="13"/>
   </w:num>
-  <w:num w:numId="4">
+  <w:num w:numId="5">
+    <w:abstractNumId w:val="24"/>
+  </w:num>
+  <w:num w:numId="6">
+    <w:abstractNumId w:val="11"/>
+  </w:num>
+  <w:num w:numId="7">
+    <w:abstractNumId w:val="16"/>
+  </w:num>
+  <w:num w:numId="8">
+    <w:abstractNumId w:val="10"/>
+  </w:num>
+  <w:num w:numId="9">
+    <w:abstractNumId w:val="29"/>
+  </w:num>
+  <w:num w:numId="10">
+    <w:abstractNumId w:val="28"/>
+  </w:num>
+  <w:num w:numId="11">
+    <w:abstractNumId w:val="9"/>
+  </w:num>
+  <w:num w:numId="12">
+    <w:abstractNumId w:val="15"/>
+  </w:num>
+  <w:num w:numId="13">
+    <w:abstractNumId w:val="4"/>
+  </w:num>
+  <w:num w:numId="14">
+    <w:abstractNumId w:val="20"/>
+  </w:num>
+  <w:num w:numId="15">
+    <w:abstractNumId w:val="19"/>
+  </w:num>
+  <w:num w:numId="16">
+    <w:abstractNumId w:val="23"/>
+  </w:num>
+  <w:num w:numId="17">
     <w:abstractNumId w:val="12"/>
   </w:num>
-  <w:num w:numId="5">
-    <w:abstractNumId w:val="23"/>
+  <w:num w:numId="18">
+    <w:abstractNumId w:val="6"/>
   </w:num>
-  <w:num w:numId="6">
-    <w:abstractNumId w:val="10"/>
-  </w:num>
-  <w:num w:numId="7">
-    <w:abstractNumId w:val="15"/>
-  </w:num>
-  <w:num w:numId="8">
-    <w:abstractNumId w:val="9"/>
-  </w:num>
-  <w:num w:numId="9">
-    <w:abstractNumId w:val="28"/>
-  </w:num>
-  <w:num w:numId="10">
-    <w:abstractNumId w:val="27"/>
-  </w:num>
-  <w:num w:numId="11">
-    <w:abstractNumId w:val="8"/>
-  </w:num>
-  <w:num w:numId="12">
-    <w:abstractNumId w:val="14"/>
-  </w:num>
-  <w:num w:numId="13">
-    <w:abstractNumId w:val="3"/>
-  </w:num>
-  <w:num w:numId="14">
-    <w:abstractNumId w:val="19"/>
-  </w:num>
-  <w:num w:numId="15">
-    <w:abstractNumId w:val="18"/>
-  </w:num>
-  <w:num w:numId="16">
+  <w:num w:numId="19">
     <w:abstractNumId w:val="22"/>
   </w:num>
-  <w:num w:numId="17">
-    <w:abstractNumId w:val="11"/>
-  </w:num>
-  <w:num w:numId="18">
+  <w:num w:numId="20">
     <w:abstractNumId w:val="5"/>
-  </w:num>
-  <w:num w:numId="19">
-    <w:abstractNumId w:val="21"/>
-  </w:num>
-  <w:num w:numId="20">
-    <w:abstractNumId w:val="4"/>
   </w:num>
   <w:num w:numId="21">
     <w:abstractNumId w:val="0"/>
@@ -6617,22 +7827,25 @@
     <w:abstractNumId w:val="1"/>
   </w:num>
   <w:num w:numId="24">
+    <w:abstractNumId w:val="26"/>
+  </w:num>
+  <w:num w:numId="25">
     <w:abstractNumId w:val="25"/>
   </w:num>
-  <w:num w:numId="25">
-    <w:abstractNumId w:val="24"/>
-  </w:num>
   <w:num w:numId="26">
-    <w:abstractNumId w:val="6"/>
+    <w:abstractNumId w:val="7"/>
   </w:num>
   <w:num w:numId="27">
-    <w:abstractNumId w:val="20"/>
+    <w:abstractNumId w:val="21"/>
   </w:num>
   <w:num w:numId="28">
-    <w:abstractNumId w:val="16"/>
+    <w:abstractNumId w:val="17"/>
   </w:num>
   <w:num w:numId="29">
-    <w:abstractNumId w:val="26"/>
+    <w:abstractNumId w:val="27"/>
+  </w:num>
+  <w:num w:numId="30">
+    <w:abstractNumId w:val="3"/>
   </w:num>
   <w:numIdMacAtCleanup w:val="16"/>
 </w:numbering>

</xml_diff>